<commit_message>
webservice noch nicht fertig
</commit_message>
<xml_diff>
--- a/doc/technologies.docx
+++ b/doc/technologies.docx
@@ -1,6 +1,6 @@
 
 <file path=word/document.xml><?xml version="1.0" encoding="utf-8"?>
-<w:document xmlns:wpc="http://schemas.microsoft.com/office/word/2010/wordprocessingCanvas" xmlns:mo="http://schemas.microsoft.com/office/mac/office/2008/main" xmlns:mc="http://schemas.openxmlformats.org/markup-compatibility/2006" xmlns:mv="urn:schemas-microsoft-com:mac:vml" xmlns:o="urn:schemas-microsoft-com:office:office" xmlns:r="http://schemas.openxmlformats.org/officeDocument/2006/relationships" xmlns:m="http://schemas.openxmlformats.org/officeDocument/2006/math" xmlns:v="urn:schemas-microsoft-com:vml" xmlns:wp14="http://schemas.microsoft.com/office/word/2010/wordprocessingDrawing" xmlns:wp="http://schemas.openxmlformats.org/drawingml/2006/wordprocessingDrawing" xmlns:w10="urn:schemas-microsoft-com:office:word" xmlns:w="http://schemas.openxmlformats.org/wordprocessingml/2006/main" xmlns:w14="http://schemas.microsoft.com/office/word/2010/wordml" xmlns:wpg="http://schemas.microsoft.com/office/word/2010/wordprocessingGroup" xmlns:wpi="http://schemas.microsoft.com/office/word/2010/wordprocessingInk" xmlns:wne="http://schemas.microsoft.com/office/word/2006/wordml" xmlns:wps="http://schemas.microsoft.com/office/word/2010/wordprocessingShape" mc:Ignorable="w14 wp14">
+<w:document xmlns:wpc="http://schemas.microsoft.com/office/word/2010/wordprocessingCanvas" xmlns:mc="http://schemas.openxmlformats.org/markup-compatibility/2006" xmlns:o="urn:schemas-microsoft-com:office:office" xmlns:r="http://schemas.openxmlformats.org/officeDocument/2006/relationships" xmlns:m="http://schemas.openxmlformats.org/officeDocument/2006/math" xmlns:v="urn:schemas-microsoft-com:vml" xmlns:wp14="http://schemas.microsoft.com/office/word/2010/wordprocessingDrawing" xmlns:wp="http://schemas.openxmlformats.org/drawingml/2006/wordprocessingDrawing" xmlns:w10="urn:schemas-microsoft-com:office:word" xmlns:w="http://schemas.openxmlformats.org/wordprocessingml/2006/main" xmlns:w14="http://schemas.microsoft.com/office/word/2010/wordml" xmlns:w15="http://schemas.microsoft.com/office/word/2012/wordml" xmlns:wpg="http://schemas.microsoft.com/office/word/2010/wordprocessingGroup" xmlns:wpi="http://schemas.microsoft.com/office/word/2010/wordprocessingInk" xmlns:wne="http://schemas.microsoft.com/office/word/2006/wordml" xmlns:wps="http://schemas.microsoft.com/office/word/2010/wordprocessingShape" mc:Ignorable="w14 w15 wp14">
   <w:body>
     <w:p>
       <w:pPr>
@@ -51,7 +51,25 @@
           <w:sz w:val="22"/>
           <w:szCs w:val="22"/>
         </w:rPr>
-        <w:t xml:space="preserve"> by Julien Villiger / Daniel Inversini I2q</w:t>
+        <w:t xml:space="preserve"> </w:t>
+      </w:r>
+      <w:proofErr w:type="spellStart"/>
+      <w:r>
+        <w:rPr>
+          <w:rFonts w:ascii="Helvetica" w:hAnsi="Helvetica"/>
+          <w:sz w:val="22"/>
+          <w:szCs w:val="22"/>
+        </w:rPr>
+        <w:t>by</w:t>
+      </w:r>
+      <w:proofErr w:type="spellEnd"/>
+      <w:r>
+        <w:rPr>
+          <w:rFonts w:ascii="Helvetica" w:hAnsi="Helvetica"/>
+          <w:sz w:val="22"/>
+          <w:szCs w:val="22"/>
+        </w:rPr>
+        <w:t xml:space="preserve"> Julien Villiger / Daniel Inversini I2q</w:t>
       </w:r>
     </w:p>
     <w:p>
@@ -89,8 +107,36 @@
           <w:sz w:val="22"/>
           <w:szCs w:val="22"/>
         </w:rPr>
-        <w:t>URI: localhost/cagelovers</w:t>
-      </w:r>
+        <w:t xml:space="preserve">URI: </w:t>
+      </w:r>
+      <w:proofErr w:type="spellStart"/>
+      <w:r>
+        <w:rPr>
+          <w:rFonts w:ascii="Helvetica" w:hAnsi="Helvetica"/>
+          <w:sz w:val="22"/>
+          <w:szCs w:val="22"/>
+        </w:rPr>
+        <w:t>localhost</w:t>
+      </w:r>
+      <w:proofErr w:type="spellEnd"/>
+      <w:r>
+        <w:rPr>
+          <w:rFonts w:ascii="Helvetica" w:hAnsi="Helvetica"/>
+          <w:sz w:val="22"/>
+          <w:szCs w:val="22"/>
+        </w:rPr>
+        <w:t>/</w:t>
+      </w:r>
+      <w:proofErr w:type="spellStart"/>
+      <w:r>
+        <w:rPr>
+          <w:rFonts w:ascii="Helvetica" w:hAnsi="Helvetica"/>
+          <w:sz w:val="22"/>
+          <w:szCs w:val="22"/>
+        </w:rPr>
+        <w:t>cagelovers</w:t>
+      </w:r>
+      <w:proofErr w:type="spellEnd"/>
     </w:p>
     <w:p>
       <w:pPr>
@@ -192,7 +238,43 @@
           <w:sz w:val="22"/>
           <w:szCs w:val="22"/>
         </w:rPr>
-        <w:t xml:space="preserve"> with external Files</w:t>
+        <w:t xml:space="preserve"> </w:t>
+      </w:r>
+      <w:proofErr w:type="spellStart"/>
+      <w:r>
+        <w:rPr>
+          <w:rFonts w:ascii="Helvetica" w:hAnsi="Helvetica"/>
+          <w:sz w:val="22"/>
+          <w:szCs w:val="22"/>
+        </w:rPr>
+        <w:t>with</w:t>
+      </w:r>
+      <w:proofErr w:type="spellEnd"/>
+      <w:r>
+        <w:rPr>
+          <w:rFonts w:ascii="Helvetica" w:hAnsi="Helvetica"/>
+          <w:sz w:val="22"/>
+          <w:szCs w:val="22"/>
+        </w:rPr>
+        <w:t xml:space="preserve"> </w:t>
+      </w:r>
+      <w:proofErr w:type="spellStart"/>
+      <w:r>
+        <w:rPr>
+          <w:rFonts w:ascii="Helvetica" w:hAnsi="Helvetica"/>
+          <w:sz w:val="22"/>
+          <w:szCs w:val="22"/>
+        </w:rPr>
+        <w:t>external</w:t>
+      </w:r>
+      <w:proofErr w:type="spellEnd"/>
+      <w:r>
+        <w:rPr>
+          <w:rFonts w:ascii="Helvetica" w:hAnsi="Helvetica"/>
+          <w:sz w:val="22"/>
+          <w:szCs w:val="22"/>
+        </w:rPr>
+        <w:t xml:space="preserve"> Files</w:t>
       </w:r>
     </w:p>
     <w:p>
@@ -252,6 +334,7 @@
           <w:szCs w:val="22"/>
         </w:rPr>
       </w:pPr>
+      <w:proofErr w:type="spellStart"/>
       <w:r>
         <w:rPr>
           <w:rFonts w:ascii="Helvetica" w:hAnsi="Helvetica"/>
@@ -260,6 +343,7 @@
         </w:rPr>
         <w:t>Javascript</w:t>
       </w:r>
+      <w:proofErr w:type="spellEnd"/>
     </w:p>
     <w:p>
       <w:pPr>
@@ -274,6 +358,7 @@
           <w:szCs w:val="22"/>
         </w:rPr>
       </w:pPr>
+      <w:proofErr w:type="spellStart"/>
       <w:r>
         <w:rPr>
           <w:rFonts w:ascii="Helvetica" w:hAnsi="Helvetica"/>
@@ -282,6 +367,7 @@
         </w:rPr>
         <w:t>jQuery</w:t>
       </w:r>
+      <w:proofErr w:type="spellEnd"/>
     </w:p>
     <w:p>
       <w:pPr>
@@ -340,14 +426,34 @@
           <w:szCs w:val="22"/>
         </w:rPr>
       </w:pPr>
-      <w:r>
-        <w:rPr>
-          <w:rFonts w:ascii="Helvetica" w:hAnsi="Helvetica"/>
-          <w:sz w:val="22"/>
-          <w:szCs w:val="22"/>
-        </w:rPr>
-        <w:t>Catchy Design (Responsive</w:t>
-      </w:r>
+      <w:proofErr w:type="spellStart"/>
+      <w:r>
+        <w:rPr>
+          <w:rFonts w:ascii="Helvetica" w:hAnsi="Helvetica"/>
+          <w:sz w:val="22"/>
+          <w:szCs w:val="22"/>
+        </w:rPr>
+        <w:t>Catchy</w:t>
+      </w:r>
+      <w:proofErr w:type="spellEnd"/>
+      <w:r>
+        <w:rPr>
+          <w:rFonts w:ascii="Helvetica" w:hAnsi="Helvetica"/>
+          <w:sz w:val="22"/>
+          <w:szCs w:val="22"/>
+        </w:rPr>
+        <w:t xml:space="preserve"> Design (</w:t>
+      </w:r>
+      <w:proofErr w:type="spellStart"/>
+      <w:r>
+        <w:rPr>
+          <w:rFonts w:ascii="Helvetica" w:hAnsi="Helvetica"/>
+          <w:sz w:val="22"/>
+          <w:szCs w:val="22"/>
+        </w:rPr>
+        <w:t>Responsive</w:t>
+      </w:r>
+      <w:proofErr w:type="spellEnd"/>
       <w:r>
         <w:rPr>
           <w:rFonts w:ascii="Helvetica" w:hAnsi="Helvetica"/>
@@ -384,7 +490,43 @@
           <w:sz w:val="22"/>
           <w:szCs w:val="22"/>
         </w:rPr>
-        <w:t>Language Switcher, saved in Cookies</w:t>
+        <w:t xml:space="preserve">Language </w:t>
+      </w:r>
+      <w:proofErr w:type="spellStart"/>
+      <w:r>
+        <w:rPr>
+          <w:rFonts w:ascii="Helvetica" w:hAnsi="Helvetica"/>
+          <w:sz w:val="22"/>
+          <w:szCs w:val="22"/>
+        </w:rPr>
+        <w:t>Switcher</w:t>
+      </w:r>
+      <w:proofErr w:type="spellEnd"/>
+      <w:r>
+        <w:rPr>
+          <w:rFonts w:ascii="Helvetica" w:hAnsi="Helvetica"/>
+          <w:sz w:val="22"/>
+          <w:szCs w:val="22"/>
+        </w:rPr>
+        <w:t xml:space="preserve">, </w:t>
+      </w:r>
+      <w:proofErr w:type="spellStart"/>
+      <w:r>
+        <w:rPr>
+          <w:rFonts w:ascii="Helvetica" w:hAnsi="Helvetica"/>
+          <w:sz w:val="22"/>
+          <w:szCs w:val="22"/>
+        </w:rPr>
+        <w:t>saved</w:t>
+      </w:r>
+      <w:proofErr w:type="spellEnd"/>
+      <w:r>
+        <w:rPr>
+          <w:rFonts w:ascii="Helvetica" w:hAnsi="Helvetica"/>
+          <w:sz w:val="22"/>
+          <w:szCs w:val="22"/>
+        </w:rPr>
+        <w:t xml:space="preserve"> in Cookies</w:t>
       </w:r>
     </w:p>
     <w:p>
@@ -400,6 +542,7 @@
           <w:szCs w:val="22"/>
         </w:rPr>
       </w:pPr>
+      <w:proofErr w:type="spellStart"/>
       <w:r>
         <w:rPr>
           <w:rFonts w:ascii="Helvetica" w:hAnsi="Helvetica"/>
@@ -408,6 +551,9 @@
         </w:rPr>
         <w:t>Initializer.php</w:t>
       </w:r>
+      <w:bookmarkStart w:id="0" w:name="_GoBack"/>
+      <w:bookmarkEnd w:id="0"/>
+      <w:proofErr w:type="spellEnd"/>
     </w:p>
     <w:p>
       <w:pPr>
@@ -428,8 +574,36 @@
           <w:sz w:val="22"/>
           <w:szCs w:val="22"/>
         </w:rPr>
-        <w:t>Language Dictionary with</w:t>
-      </w:r>
+        <w:t xml:space="preserve">Language </w:t>
+      </w:r>
+      <w:proofErr w:type="spellStart"/>
+      <w:r>
+        <w:rPr>
+          <w:rFonts w:ascii="Helvetica" w:hAnsi="Helvetica"/>
+          <w:sz w:val="22"/>
+          <w:szCs w:val="22"/>
+        </w:rPr>
+        <w:t>Dictionary</w:t>
+      </w:r>
+      <w:proofErr w:type="spellEnd"/>
+      <w:r>
+        <w:rPr>
+          <w:rFonts w:ascii="Helvetica" w:hAnsi="Helvetica"/>
+          <w:sz w:val="22"/>
+          <w:szCs w:val="22"/>
+        </w:rPr>
+        <w:t xml:space="preserve"> </w:t>
+      </w:r>
+      <w:proofErr w:type="spellStart"/>
+      <w:r>
+        <w:rPr>
+          <w:rFonts w:ascii="Helvetica" w:hAnsi="Helvetica"/>
+          <w:sz w:val="22"/>
+          <w:szCs w:val="22"/>
+        </w:rPr>
+        <w:t>with</w:t>
+      </w:r>
+      <w:proofErr w:type="spellEnd"/>
       <w:r>
         <w:rPr>
           <w:rFonts w:ascii="Helvetica" w:hAnsi="Helvetica"/>
@@ -460,6 +634,7 @@
           <w:szCs w:val="22"/>
         </w:rPr>
       </w:pPr>
+      <w:proofErr w:type="spellStart"/>
       <w:r>
         <w:rPr>
           <w:rFonts w:ascii="Helvetica" w:hAnsi="Helvetica"/>
@@ -468,6 +643,7 @@
         </w:rPr>
         <w:t>LangDictionary.php</w:t>
       </w:r>
+      <w:proofErr w:type="spellEnd"/>
     </w:p>
     <w:p>
       <w:pPr>
@@ -482,14 +658,34 @@
           <w:szCs w:val="22"/>
         </w:rPr>
       </w:pPr>
-      <w:r>
-        <w:rPr>
-          <w:rFonts w:ascii="Helvetica" w:hAnsi="Helvetica"/>
-          <w:sz w:val="22"/>
-          <w:szCs w:val="22"/>
-        </w:rPr>
-        <w:t>Git Versioning</w:t>
-      </w:r>
+      <w:proofErr w:type="spellStart"/>
+      <w:r>
+        <w:rPr>
+          <w:rFonts w:ascii="Helvetica" w:hAnsi="Helvetica"/>
+          <w:sz w:val="22"/>
+          <w:szCs w:val="22"/>
+        </w:rPr>
+        <w:t>Git</w:t>
+      </w:r>
+      <w:proofErr w:type="spellEnd"/>
+      <w:r>
+        <w:rPr>
+          <w:rFonts w:ascii="Helvetica" w:hAnsi="Helvetica"/>
+          <w:sz w:val="22"/>
+          <w:szCs w:val="22"/>
+        </w:rPr>
+        <w:t xml:space="preserve"> </w:t>
+      </w:r>
+      <w:proofErr w:type="spellStart"/>
+      <w:r>
+        <w:rPr>
+          <w:rFonts w:ascii="Helvetica" w:hAnsi="Helvetica"/>
+          <w:sz w:val="22"/>
+          <w:szCs w:val="22"/>
+        </w:rPr>
+        <w:t>Versioning</w:t>
+      </w:r>
+      <w:proofErr w:type="spellEnd"/>
     </w:p>
     <w:p>
       <w:pPr>
@@ -510,7 +706,43 @@
           <w:sz w:val="22"/>
           <w:szCs w:val="22"/>
         </w:rPr>
-        <w:t>Dynamic Menu (States: Logged in / Not Logged in)</w:t>
+        <w:t xml:space="preserve">Dynamic Menu (States: </w:t>
+      </w:r>
+      <w:proofErr w:type="spellStart"/>
+      <w:r>
+        <w:rPr>
+          <w:rFonts w:ascii="Helvetica" w:hAnsi="Helvetica"/>
+          <w:sz w:val="22"/>
+          <w:szCs w:val="22"/>
+        </w:rPr>
+        <w:t>Logged</w:t>
+      </w:r>
+      <w:proofErr w:type="spellEnd"/>
+      <w:r>
+        <w:rPr>
+          <w:rFonts w:ascii="Helvetica" w:hAnsi="Helvetica"/>
+          <w:sz w:val="22"/>
+          <w:szCs w:val="22"/>
+        </w:rPr>
+        <w:t xml:space="preserve"> in / Not </w:t>
+      </w:r>
+      <w:proofErr w:type="spellStart"/>
+      <w:r>
+        <w:rPr>
+          <w:rFonts w:ascii="Helvetica" w:hAnsi="Helvetica"/>
+          <w:sz w:val="22"/>
+          <w:szCs w:val="22"/>
+        </w:rPr>
+        <w:t>Logged</w:t>
+      </w:r>
+      <w:proofErr w:type="spellEnd"/>
+      <w:r>
+        <w:rPr>
+          <w:rFonts w:ascii="Helvetica" w:hAnsi="Helvetica"/>
+          <w:sz w:val="22"/>
+          <w:szCs w:val="22"/>
+        </w:rPr>
+        <w:t xml:space="preserve"> in)</w:t>
       </w:r>
     </w:p>
     <w:p>
@@ -532,7 +764,157 @@
           <w:sz w:val="22"/>
           <w:szCs w:val="22"/>
         </w:rPr>
-        <w:t>MySQL / mysqli</w:t>
+        <w:t xml:space="preserve">MySQL / </w:t>
+      </w:r>
+      <w:proofErr w:type="spellStart"/>
+      <w:r>
+        <w:rPr>
+          <w:rFonts w:ascii="Helvetica" w:hAnsi="Helvetica"/>
+          <w:sz w:val="22"/>
+          <w:szCs w:val="22"/>
+        </w:rPr>
+        <w:t>mysqli</w:t>
+      </w:r>
+      <w:proofErr w:type="spellEnd"/>
+    </w:p>
+    <w:p>
+      <w:pPr>
+        <w:pStyle w:val="Listenabsatz"/>
+        <w:numPr>
+          <w:ilvl w:val="1"/>
+          <w:numId w:val="1"/>
+        </w:numPr>
+        <w:rPr>
+          <w:rFonts w:ascii="Helvetica" w:hAnsi="Helvetica"/>
+          <w:sz w:val="22"/>
+          <w:szCs w:val="22"/>
+        </w:rPr>
+      </w:pPr>
+      <w:proofErr w:type="spellStart"/>
+      <w:r>
+        <w:rPr>
+          <w:rFonts w:ascii="Helvetica" w:hAnsi="Helvetica"/>
+          <w:sz w:val="22"/>
+          <w:szCs w:val="22"/>
+        </w:rPr>
+        <w:t>Tables</w:t>
+      </w:r>
+      <w:proofErr w:type="spellEnd"/>
+      <w:r>
+        <w:rPr>
+          <w:rFonts w:ascii="Helvetica" w:hAnsi="Helvetica"/>
+          <w:sz w:val="22"/>
+          <w:szCs w:val="22"/>
+        </w:rPr>
+        <w:t xml:space="preserve"> </w:t>
+      </w:r>
+      <w:proofErr w:type="spellStart"/>
+      <w:r>
+        <w:rPr>
+          <w:rFonts w:ascii="Helvetica" w:hAnsi="Helvetica"/>
+          <w:sz w:val="22"/>
+          <w:szCs w:val="22"/>
+        </w:rPr>
+        <w:t>and</w:t>
+      </w:r>
+      <w:proofErr w:type="spellEnd"/>
+      <w:r>
+        <w:rPr>
+          <w:rFonts w:ascii="Helvetica" w:hAnsi="Helvetica"/>
+          <w:sz w:val="22"/>
+          <w:szCs w:val="22"/>
+        </w:rPr>
+        <w:t xml:space="preserve"> Views (Views just </w:t>
+      </w:r>
+      <w:proofErr w:type="spellStart"/>
+      <w:r>
+        <w:rPr>
+          <w:rFonts w:ascii="Helvetica" w:hAnsi="Helvetica"/>
+          <w:sz w:val="22"/>
+          <w:szCs w:val="22"/>
+        </w:rPr>
+        <w:t>for</w:t>
+      </w:r>
+      <w:proofErr w:type="spellEnd"/>
+      <w:r>
+        <w:rPr>
+          <w:rFonts w:ascii="Helvetica" w:hAnsi="Helvetica"/>
+          <w:sz w:val="22"/>
+          <w:szCs w:val="22"/>
+        </w:rPr>
+        <w:t xml:space="preserve"> </w:t>
+      </w:r>
+      <w:proofErr w:type="spellStart"/>
+      <w:r>
+        <w:rPr>
+          <w:rFonts w:ascii="Helvetica" w:hAnsi="Helvetica"/>
+          <w:sz w:val="22"/>
+          <w:szCs w:val="22"/>
+        </w:rPr>
+        <w:t>showing</w:t>
+      </w:r>
+      <w:proofErr w:type="spellEnd"/>
+      <w:r>
+        <w:rPr>
+          <w:rFonts w:ascii="Helvetica" w:hAnsi="Helvetica"/>
+          <w:sz w:val="22"/>
+          <w:szCs w:val="22"/>
+        </w:rPr>
+        <w:t xml:space="preserve"> Data, </w:t>
+      </w:r>
+      <w:proofErr w:type="spellStart"/>
+      <w:r>
+        <w:rPr>
+          <w:rFonts w:ascii="Helvetica" w:hAnsi="Helvetica"/>
+          <w:sz w:val="22"/>
+          <w:szCs w:val="22"/>
+        </w:rPr>
+        <w:t>i.E.</w:t>
+      </w:r>
+      <w:proofErr w:type="spellEnd"/>
+      <w:r>
+        <w:rPr>
+          <w:rFonts w:ascii="Helvetica" w:hAnsi="Helvetica"/>
+          <w:sz w:val="22"/>
+          <w:szCs w:val="22"/>
+        </w:rPr>
+        <w:t xml:space="preserve"> </w:t>
+      </w:r>
+      <w:proofErr w:type="spellStart"/>
+      <w:r>
+        <w:rPr>
+          <w:rFonts w:ascii="Helvetica" w:hAnsi="Helvetica"/>
+          <w:sz w:val="22"/>
+          <w:szCs w:val="22"/>
+        </w:rPr>
+        <w:t>for</w:t>
+      </w:r>
+      <w:proofErr w:type="spellEnd"/>
+      <w:r>
+        <w:rPr>
+          <w:rFonts w:ascii="Helvetica" w:hAnsi="Helvetica"/>
+          <w:sz w:val="22"/>
+          <w:szCs w:val="22"/>
+        </w:rPr>
+        <w:t xml:space="preserve"> </w:t>
+      </w:r>
+      <w:proofErr w:type="spellStart"/>
+      <w:r>
+        <w:rPr>
+          <w:rFonts w:ascii="Helvetica" w:hAnsi="Helvetica"/>
+          <w:sz w:val="22"/>
+          <w:szCs w:val="22"/>
+        </w:rPr>
+        <w:t>PDF’s</w:t>
+      </w:r>
+      <w:proofErr w:type="spellEnd"/>
+      <w:r>
+        <w:rPr>
+          <w:rFonts w:ascii="Helvetica" w:hAnsi="Helvetica"/>
+          <w:sz w:val="22"/>
+          <w:szCs w:val="22"/>
+        </w:rPr>
+        <w:t>)</w:t>
       </w:r>
     </w:p>
     <w:p>
@@ -548,13 +930,23 @@
           <w:szCs w:val="22"/>
         </w:rPr>
       </w:pPr>
-      <w:r>
-        <w:rPr>
-          <w:rFonts w:ascii="Helvetica" w:hAnsi="Helvetica"/>
-          <w:sz w:val="22"/>
-          <w:szCs w:val="22"/>
-        </w:rPr>
-        <w:t>Webhosted DB</w:t>
+      <w:proofErr w:type="spellStart"/>
+      <w:r>
+        <w:rPr>
+          <w:rFonts w:ascii="Helvetica" w:hAnsi="Helvetica"/>
+          <w:sz w:val="22"/>
+          <w:szCs w:val="22"/>
+        </w:rPr>
+        <w:t>Webhosted</w:t>
+      </w:r>
+      <w:proofErr w:type="spellEnd"/>
+      <w:r>
+        <w:rPr>
+          <w:rFonts w:ascii="Helvetica" w:hAnsi="Helvetica"/>
+          <w:sz w:val="22"/>
+          <w:szCs w:val="22"/>
+        </w:rPr>
+        <w:t xml:space="preserve"> DB</w:t>
       </w:r>
     </w:p>
     <w:p>
@@ -592,10 +984,10 @@
           <w:szCs w:val="22"/>
         </w:rPr>
       </w:pPr>
-      <w:hyperlink r:id="rId6" w:history="1">
+      <w:hyperlink r:id="rId5" w:history="1">
         <w:r>
           <w:rPr>
-            <w:rStyle w:val="Link"/>
+            <w:rStyle w:val="Hyperlink"/>
             <w:rFonts w:ascii="Helvetica" w:hAnsi="Helvetica"/>
             <w:sz w:val="22"/>
             <w:szCs w:val="22"/>
@@ -623,8 +1015,18 @@
           <w:sz w:val="22"/>
           <w:szCs w:val="22"/>
         </w:rPr>
-        <w:t>DB Abstraction</w:t>
-      </w:r>
+        <w:t xml:space="preserve">DB </w:t>
+      </w:r>
+      <w:proofErr w:type="spellStart"/>
+      <w:r>
+        <w:rPr>
+          <w:rFonts w:ascii="Helvetica" w:hAnsi="Helvetica"/>
+          <w:sz w:val="22"/>
+          <w:szCs w:val="22"/>
+        </w:rPr>
+        <w:t>Abstraction</w:t>
+      </w:r>
+      <w:proofErr w:type="spellEnd"/>
     </w:p>
     <w:p>
       <w:pPr>
@@ -645,7 +1047,43 @@
           <w:sz w:val="22"/>
           <w:szCs w:val="22"/>
         </w:rPr>
-        <w:t>/src/db/</w:t>
+        <w:t>/</w:t>
+      </w:r>
+      <w:proofErr w:type="spellStart"/>
+      <w:r>
+        <w:rPr>
+          <w:rFonts w:ascii="Helvetica" w:hAnsi="Helvetica"/>
+          <w:sz w:val="22"/>
+          <w:szCs w:val="22"/>
+        </w:rPr>
+        <w:t>src</w:t>
+      </w:r>
+      <w:proofErr w:type="spellEnd"/>
+      <w:r>
+        <w:rPr>
+          <w:rFonts w:ascii="Helvetica" w:hAnsi="Helvetica"/>
+          <w:sz w:val="22"/>
+          <w:szCs w:val="22"/>
+        </w:rPr>
+        <w:t>/</w:t>
+      </w:r>
+      <w:proofErr w:type="spellStart"/>
+      <w:r>
+        <w:rPr>
+          <w:rFonts w:ascii="Helvetica" w:hAnsi="Helvetica"/>
+          <w:sz w:val="22"/>
+          <w:szCs w:val="22"/>
+        </w:rPr>
+        <w:t>db</w:t>
+      </w:r>
+      <w:proofErr w:type="spellEnd"/>
+      <w:r>
+        <w:rPr>
+          <w:rFonts w:ascii="Helvetica" w:hAnsi="Helvetica"/>
+          <w:sz w:val="22"/>
+          <w:szCs w:val="22"/>
+        </w:rPr>
+        <w:t>/</w:t>
       </w:r>
     </w:p>
     <w:p>
@@ -661,22 +1099,60 @@
           <w:szCs w:val="22"/>
         </w:rPr>
       </w:pPr>
-      <w:r>
-        <w:rPr>
-          <w:rFonts w:ascii="Helvetica" w:hAnsi="Helvetica"/>
-          <w:sz w:val="22"/>
-          <w:szCs w:val="22"/>
-        </w:rPr>
-        <w:t>Several Forms</w:t>
-      </w:r>
-      <w:r>
-        <w:rPr>
-          <w:rFonts w:ascii="Helvetica" w:hAnsi="Helvetica"/>
-          <w:sz w:val="22"/>
-          <w:szCs w:val="22"/>
-        </w:rPr>
-        <w:t xml:space="preserve"> with Validation (including</w:t>
-      </w:r>
+      <w:proofErr w:type="spellStart"/>
+      <w:r>
+        <w:rPr>
+          <w:rFonts w:ascii="Helvetica" w:hAnsi="Helvetica"/>
+          <w:sz w:val="22"/>
+          <w:szCs w:val="22"/>
+        </w:rPr>
+        <w:t>Several</w:t>
+      </w:r>
+      <w:proofErr w:type="spellEnd"/>
+      <w:r>
+        <w:rPr>
+          <w:rFonts w:ascii="Helvetica" w:hAnsi="Helvetica"/>
+          <w:sz w:val="22"/>
+          <w:szCs w:val="22"/>
+        </w:rPr>
+        <w:t xml:space="preserve"> Forms</w:t>
+      </w:r>
+      <w:r>
+        <w:rPr>
+          <w:rFonts w:ascii="Helvetica" w:hAnsi="Helvetica"/>
+          <w:sz w:val="22"/>
+          <w:szCs w:val="22"/>
+        </w:rPr>
+        <w:t xml:space="preserve"> </w:t>
+      </w:r>
+      <w:proofErr w:type="spellStart"/>
+      <w:r>
+        <w:rPr>
+          <w:rFonts w:ascii="Helvetica" w:hAnsi="Helvetica"/>
+          <w:sz w:val="22"/>
+          <w:szCs w:val="22"/>
+        </w:rPr>
+        <w:t>with</w:t>
+      </w:r>
+      <w:proofErr w:type="spellEnd"/>
+      <w:r>
+        <w:rPr>
+          <w:rFonts w:ascii="Helvetica" w:hAnsi="Helvetica"/>
+          <w:sz w:val="22"/>
+          <w:szCs w:val="22"/>
+        </w:rPr>
+        <w:t xml:space="preserve"> Validation (</w:t>
+      </w:r>
+      <w:proofErr w:type="spellStart"/>
+      <w:r>
+        <w:rPr>
+          <w:rFonts w:ascii="Helvetica" w:hAnsi="Helvetica"/>
+          <w:sz w:val="22"/>
+          <w:szCs w:val="22"/>
+        </w:rPr>
+        <w:t>including</w:t>
+      </w:r>
+      <w:proofErr w:type="spellEnd"/>
       <w:r>
         <w:rPr>
           <w:rFonts w:ascii="Helvetica" w:hAnsi="Helvetica"/>
@@ -691,16 +1167,54 @@
           <w:sz w:val="22"/>
           <w:szCs w:val="22"/>
         </w:rPr>
-        <w:t xml:space="preserve"> and zip</w:t>
-      </w:r>
-      <w:r>
-        <w:rPr>
-          <w:rFonts w:ascii="Helvetica" w:hAnsi="Helvetica"/>
-          <w:sz w:val="22"/>
-          <w:szCs w:val="22"/>
-        </w:rPr>
-        <w:t xml:space="preserve"> regex</w:t>
-      </w:r>
+        <w:t xml:space="preserve"> </w:t>
+      </w:r>
+      <w:proofErr w:type="spellStart"/>
+      <w:r>
+        <w:rPr>
+          <w:rFonts w:ascii="Helvetica" w:hAnsi="Helvetica"/>
+          <w:sz w:val="22"/>
+          <w:szCs w:val="22"/>
+        </w:rPr>
+        <w:t>and</w:t>
+      </w:r>
+      <w:proofErr w:type="spellEnd"/>
+      <w:r>
+        <w:rPr>
+          <w:rFonts w:ascii="Helvetica" w:hAnsi="Helvetica"/>
+          <w:sz w:val="22"/>
+          <w:szCs w:val="22"/>
+        </w:rPr>
+        <w:t xml:space="preserve"> </w:t>
+      </w:r>
+      <w:proofErr w:type="spellStart"/>
+      <w:r>
+        <w:rPr>
+          <w:rFonts w:ascii="Helvetica" w:hAnsi="Helvetica"/>
+          <w:sz w:val="22"/>
+          <w:szCs w:val="22"/>
+        </w:rPr>
+        <w:t>zip</w:t>
+      </w:r>
+      <w:proofErr w:type="spellEnd"/>
+      <w:r>
+        <w:rPr>
+          <w:rFonts w:ascii="Helvetica" w:hAnsi="Helvetica"/>
+          <w:sz w:val="22"/>
+          <w:szCs w:val="22"/>
+        </w:rPr>
+        <w:t xml:space="preserve"> </w:t>
+      </w:r>
+      <w:proofErr w:type="spellStart"/>
+      <w:r>
+        <w:rPr>
+          <w:rFonts w:ascii="Helvetica" w:hAnsi="Helvetica"/>
+          <w:sz w:val="22"/>
+          <w:szCs w:val="22"/>
+        </w:rPr>
+        <w:t>regex</w:t>
+      </w:r>
+      <w:proofErr w:type="spellEnd"/>
       <w:r>
         <w:rPr>
           <w:rFonts w:ascii="Helvetica" w:hAnsi="Helvetica"/>
@@ -737,8 +1251,18 @@
           <w:sz w:val="22"/>
           <w:szCs w:val="22"/>
         </w:rPr>
-        <w:t>/register</w:t>
-      </w:r>
+        <w:t>/</w:t>
+      </w:r>
+      <w:proofErr w:type="spellStart"/>
+      <w:r>
+        <w:rPr>
+          <w:rFonts w:ascii="Helvetica" w:hAnsi="Helvetica"/>
+          <w:sz w:val="22"/>
+          <w:szCs w:val="22"/>
+        </w:rPr>
+        <w:t>register</w:t>
+      </w:r>
+      <w:proofErr w:type="spellEnd"/>
     </w:p>
     <w:p>
       <w:pPr>
@@ -759,8 +1283,36 @@
           <w:sz w:val="22"/>
           <w:szCs w:val="22"/>
         </w:rPr>
-        <w:t>/products/detail.php</w:t>
-      </w:r>
+        <w:t>/</w:t>
+      </w:r>
+      <w:proofErr w:type="spellStart"/>
+      <w:r>
+        <w:rPr>
+          <w:rFonts w:ascii="Helvetica" w:hAnsi="Helvetica"/>
+          <w:sz w:val="22"/>
+          <w:szCs w:val="22"/>
+        </w:rPr>
+        <w:t>products</w:t>
+      </w:r>
+      <w:proofErr w:type="spellEnd"/>
+      <w:r>
+        <w:rPr>
+          <w:rFonts w:ascii="Helvetica" w:hAnsi="Helvetica"/>
+          <w:sz w:val="22"/>
+          <w:szCs w:val="22"/>
+        </w:rPr>
+        <w:t>/</w:t>
+      </w:r>
+      <w:proofErr w:type="spellStart"/>
+      <w:r>
+        <w:rPr>
+          <w:rFonts w:ascii="Helvetica" w:hAnsi="Helvetica"/>
+          <w:sz w:val="22"/>
+          <w:szCs w:val="22"/>
+        </w:rPr>
+        <w:t>detail.php</w:t>
+      </w:r>
+      <w:proofErr w:type="spellEnd"/>
     </w:p>
     <w:p>
       <w:pPr>
@@ -781,7 +1333,25 @@
           <w:sz w:val="22"/>
           <w:szCs w:val="22"/>
         </w:rPr>
-        <w:t>/checkout/</w:t>
+        <w:t>/</w:t>
+      </w:r>
+      <w:proofErr w:type="spellStart"/>
+      <w:r>
+        <w:rPr>
+          <w:rFonts w:ascii="Helvetica" w:hAnsi="Helvetica"/>
+          <w:sz w:val="22"/>
+          <w:szCs w:val="22"/>
+        </w:rPr>
+        <w:t>checkout</w:t>
+      </w:r>
+      <w:proofErr w:type="spellEnd"/>
+      <w:r>
+        <w:rPr>
+          <w:rFonts w:ascii="Helvetica" w:hAnsi="Helvetica"/>
+          <w:sz w:val="22"/>
+          <w:szCs w:val="22"/>
+        </w:rPr>
+        <w:t>/</w:t>
       </w:r>
     </w:p>
     <w:p>
@@ -797,13 +1367,41 @@
           <w:szCs w:val="22"/>
         </w:rPr>
       </w:pPr>
-      <w:r>
-        <w:rPr>
-          <w:rFonts w:ascii="Helvetica" w:hAnsi="Helvetica"/>
-          <w:sz w:val="22"/>
-          <w:szCs w:val="22"/>
-        </w:rPr>
-        <w:t>Buy Now Actions</w:t>
+      <w:proofErr w:type="spellStart"/>
+      <w:r>
+        <w:rPr>
+          <w:rFonts w:ascii="Helvetica" w:hAnsi="Helvetica"/>
+          <w:sz w:val="22"/>
+          <w:szCs w:val="22"/>
+        </w:rPr>
+        <w:t>Buy</w:t>
+      </w:r>
+      <w:proofErr w:type="spellEnd"/>
+      <w:r>
+        <w:rPr>
+          <w:rFonts w:ascii="Helvetica" w:hAnsi="Helvetica"/>
+          <w:sz w:val="22"/>
+          <w:szCs w:val="22"/>
+        </w:rPr>
+        <w:t xml:space="preserve"> </w:t>
+      </w:r>
+      <w:proofErr w:type="spellStart"/>
+      <w:r>
+        <w:rPr>
+          <w:rFonts w:ascii="Helvetica" w:hAnsi="Helvetica"/>
+          <w:sz w:val="22"/>
+          <w:szCs w:val="22"/>
+        </w:rPr>
+        <w:t>Now</w:t>
+      </w:r>
+      <w:proofErr w:type="spellEnd"/>
+      <w:r>
+        <w:rPr>
+          <w:rFonts w:ascii="Helvetica" w:hAnsi="Helvetica"/>
+          <w:sz w:val="22"/>
+          <w:szCs w:val="22"/>
+        </w:rPr>
+        <w:t xml:space="preserve"> Actions</w:t>
       </w:r>
     </w:p>
     <w:p>
@@ -825,7 +1423,34 @@
           <w:sz w:val="22"/>
           <w:szCs w:val="22"/>
         </w:rPr>
-        <w:t>/produts/detail</w:t>
+        <w:t>/</w:t>
+      </w:r>
+      <w:proofErr w:type="spellStart"/>
+      <w:r>
+        <w:rPr>
+          <w:rFonts w:ascii="Helvetica" w:hAnsi="Helvetica"/>
+          <w:sz w:val="22"/>
+          <w:szCs w:val="22"/>
+        </w:rPr>
+        <w:t>produts</w:t>
+      </w:r>
+      <w:proofErr w:type="spellEnd"/>
+      <w:r>
+        <w:rPr>
+          <w:rFonts w:ascii="Helvetica" w:hAnsi="Helvetica"/>
+          <w:sz w:val="22"/>
+          <w:szCs w:val="22"/>
+        </w:rPr>
+        <w:t>/</w:t>
+      </w:r>
+      <w:proofErr w:type="spellStart"/>
+      <w:r>
+        <w:rPr>
+          <w:rFonts w:ascii="Helvetica" w:hAnsi="Helvetica"/>
+          <w:sz w:val="22"/>
+          <w:szCs w:val="22"/>
+        </w:rPr>
+        <w:t>detail</w:t>
       </w:r>
       <w:r>
         <w:rPr>
@@ -835,6 +1460,7 @@
         </w:rPr>
         <w:t>.php</w:t>
       </w:r>
+      <w:proofErr w:type="spellEnd"/>
     </w:p>
     <w:p>
       <w:pPr>
@@ -849,14 +1475,88 @@
           <w:szCs w:val="22"/>
         </w:rPr>
       </w:pPr>
-      <w:r>
-        <w:rPr>
-          <w:rFonts w:ascii="Helvetica" w:hAnsi="Helvetica"/>
-          <w:sz w:val="22"/>
-          <w:szCs w:val="22"/>
-        </w:rPr>
-        <w:t>Articles with categories and subcategories</w:t>
-      </w:r>
+      <w:proofErr w:type="spellStart"/>
+      <w:r>
+        <w:rPr>
+          <w:rFonts w:ascii="Helvetica" w:hAnsi="Helvetica"/>
+          <w:sz w:val="22"/>
+          <w:szCs w:val="22"/>
+        </w:rPr>
+        <w:t>Articles</w:t>
+      </w:r>
+      <w:proofErr w:type="spellEnd"/>
+      <w:r>
+        <w:rPr>
+          <w:rFonts w:ascii="Helvetica" w:hAnsi="Helvetica"/>
+          <w:sz w:val="22"/>
+          <w:szCs w:val="22"/>
+        </w:rPr>
+        <w:t xml:space="preserve"> </w:t>
+      </w:r>
+      <w:proofErr w:type="spellStart"/>
+      <w:r>
+        <w:rPr>
+          <w:rFonts w:ascii="Helvetica" w:hAnsi="Helvetica"/>
+          <w:sz w:val="22"/>
+          <w:szCs w:val="22"/>
+        </w:rPr>
+        <w:t>with</w:t>
+      </w:r>
+      <w:proofErr w:type="spellEnd"/>
+      <w:r>
+        <w:rPr>
+          <w:rFonts w:ascii="Helvetica" w:hAnsi="Helvetica"/>
+          <w:sz w:val="22"/>
+          <w:szCs w:val="22"/>
+        </w:rPr>
+        <w:t xml:space="preserve"> </w:t>
+      </w:r>
+      <w:proofErr w:type="spellStart"/>
+      <w:r>
+        <w:rPr>
+          <w:rFonts w:ascii="Helvetica" w:hAnsi="Helvetica"/>
+          <w:sz w:val="22"/>
+          <w:szCs w:val="22"/>
+        </w:rPr>
+        <w:t>categories</w:t>
+      </w:r>
+      <w:proofErr w:type="spellEnd"/>
+      <w:r>
+        <w:rPr>
+          <w:rFonts w:ascii="Helvetica" w:hAnsi="Helvetica"/>
+          <w:sz w:val="22"/>
+          <w:szCs w:val="22"/>
+        </w:rPr>
+        <w:t xml:space="preserve"> </w:t>
+      </w:r>
+      <w:proofErr w:type="spellStart"/>
+      <w:r>
+        <w:rPr>
+          <w:rFonts w:ascii="Helvetica" w:hAnsi="Helvetica"/>
+          <w:sz w:val="22"/>
+          <w:szCs w:val="22"/>
+        </w:rPr>
+        <w:t>and</w:t>
+      </w:r>
+      <w:proofErr w:type="spellEnd"/>
+      <w:r>
+        <w:rPr>
+          <w:rFonts w:ascii="Helvetica" w:hAnsi="Helvetica"/>
+          <w:sz w:val="22"/>
+          <w:szCs w:val="22"/>
+        </w:rPr>
+        <w:t xml:space="preserve"> </w:t>
+      </w:r>
+      <w:proofErr w:type="spellStart"/>
+      <w:r>
+        <w:rPr>
+          <w:rFonts w:ascii="Helvetica" w:hAnsi="Helvetica"/>
+          <w:sz w:val="22"/>
+          <w:szCs w:val="22"/>
+        </w:rPr>
+        <w:t>subcategories</w:t>
+      </w:r>
+      <w:proofErr w:type="spellEnd"/>
     </w:p>
     <w:p>
       <w:pPr>
@@ -877,8 +1577,18 @@
           <w:sz w:val="22"/>
           <w:szCs w:val="22"/>
         </w:rPr>
-        <w:t>/products</w:t>
-      </w:r>
+        <w:t>/</w:t>
+      </w:r>
+      <w:proofErr w:type="spellStart"/>
+      <w:r>
+        <w:rPr>
+          <w:rFonts w:ascii="Helvetica" w:hAnsi="Helvetica"/>
+          <w:sz w:val="22"/>
+          <w:szCs w:val="22"/>
+        </w:rPr>
+        <w:t>products</w:t>
+      </w:r>
+      <w:proofErr w:type="spellEnd"/>
     </w:p>
     <w:p>
       <w:pPr>
@@ -893,14 +1603,34 @@
           <w:szCs w:val="22"/>
         </w:rPr>
       </w:pPr>
-      <w:r>
-        <w:rPr>
-          <w:rFonts w:ascii="Helvetica" w:hAnsi="Helvetica"/>
-          <w:sz w:val="22"/>
-          <w:szCs w:val="22"/>
-        </w:rPr>
-        <w:t>Checkout Process</w:t>
-      </w:r>
+      <w:proofErr w:type="spellStart"/>
+      <w:r>
+        <w:rPr>
+          <w:rFonts w:ascii="Helvetica" w:hAnsi="Helvetica"/>
+          <w:sz w:val="22"/>
+          <w:szCs w:val="22"/>
+        </w:rPr>
+        <w:t>Checkout</w:t>
+      </w:r>
+      <w:proofErr w:type="spellEnd"/>
+      <w:r>
+        <w:rPr>
+          <w:rFonts w:ascii="Helvetica" w:hAnsi="Helvetica"/>
+          <w:sz w:val="22"/>
+          <w:szCs w:val="22"/>
+        </w:rPr>
+        <w:t xml:space="preserve"> </w:t>
+      </w:r>
+      <w:proofErr w:type="spellStart"/>
+      <w:r>
+        <w:rPr>
+          <w:rFonts w:ascii="Helvetica" w:hAnsi="Helvetica"/>
+          <w:sz w:val="22"/>
+          <w:szCs w:val="22"/>
+        </w:rPr>
+        <w:t>Process</w:t>
+      </w:r>
+      <w:proofErr w:type="spellEnd"/>
     </w:p>
     <w:p>
       <w:pPr>
@@ -915,14 +1645,34 @@
           <w:szCs w:val="22"/>
         </w:rPr>
       </w:pPr>
-      <w:r>
-        <w:rPr>
-          <w:rFonts w:ascii="Helvetica" w:hAnsi="Helvetica"/>
-          <w:sz w:val="22"/>
-          <w:szCs w:val="22"/>
-        </w:rPr>
-        <w:t>Several Payment Methods</w:t>
-      </w:r>
+      <w:proofErr w:type="spellStart"/>
+      <w:r>
+        <w:rPr>
+          <w:rFonts w:ascii="Helvetica" w:hAnsi="Helvetica"/>
+          <w:sz w:val="22"/>
+          <w:szCs w:val="22"/>
+        </w:rPr>
+        <w:t>Several</w:t>
+      </w:r>
+      <w:proofErr w:type="spellEnd"/>
+      <w:r>
+        <w:rPr>
+          <w:rFonts w:ascii="Helvetica" w:hAnsi="Helvetica"/>
+          <w:sz w:val="22"/>
+          <w:szCs w:val="22"/>
+        </w:rPr>
+        <w:t xml:space="preserve"> Payment </w:t>
+      </w:r>
+      <w:proofErr w:type="spellStart"/>
+      <w:r>
+        <w:rPr>
+          <w:rFonts w:ascii="Helvetica" w:hAnsi="Helvetica"/>
+          <w:sz w:val="22"/>
+          <w:szCs w:val="22"/>
+        </w:rPr>
+        <w:t>Methods</w:t>
+      </w:r>
+      <w:proofErr w:type="spellEnd"/>
     </w:p>
     <w:p>
       <w:pPr>
@@ -943,8 +1693,36 @@
           <w:sz w:val="22"/>
           <w:szCs w:val="22"/>
         </w:rPr>
-        <w:t>/checkout/payment.php</w:t>
-      </w:r>
+        <w:t>/</w:t>
+      </w:r>
+      <w:proofErr w:type="spellStart"/>
+      <w:r>
+        <w:rPr>
+          <w:rFonts w:ascii="Helvetica" w:hAnsi="Helvetica"/>
+          <w:sz w:val="22"/>
+          <w:szCs w:val="22"/>
+        </w:rPr>
+        <w:t>checkout</w:t>
+      </w:r>
+      <w:proofErr w:type="spellEnd"/>
+      <w:r>
+        <w:rPr>
+          <w:rFonts w:ascii="Helvetica" w:hAnsi="Helvetica"/>
+          <w:sz w:val="22"/>
+          <w:szCs w:val="22"/>
+        </w:rPr>
+        <w:t>/</w:t>
+      </w:r>
+      <w:proofErr w:type="spellStart"/>
+      <w:r>
+        <w:rPr>
+          <w:rFonts w:ascii="Helvetica" w:hAnsi="Helvetica"/>
+          <w:sz w:val="22"/>
+          <w:szCs w:val="22"/>
+        </w:rPr>
+        <w:t>payment.php</w:t>
+      </w:r>
+      <w:proofErr w:type="spellEnd"/>
     </w:p>
     <w:p>
       <w:pPr>
@@ -959,13 +1737,41 @@
           <w:szCs w:val="22"/>
         </w:rPr>
       </w:pPr>
-      <w:r>
-        <w:rPr>
-          <w:rFonts w:ascii="Helvetica" w:hAnsi="Helvetica"/>
-          <w:sz w:val="22"/>
-          <w:szCs w:val="22"/>
-        </w:rPr>
-        <w:t>Javascript for Payment-Choice</w:t>
+      <w:proofErr w:type="spellStart"/>
+      <w:r>
+        <w:rPr>
+          <w:rFonts w:ascii="Helvetica" w:hAnsi="Helvetica"/>
+          <w:sz w:val="22"/>
+          <w:szCs w:val="22"/>
+        </w:rPr>
+        <w:t>Javascript</w:t>
+      </w:r>
+      <w:proofErr w:type="spellEnd"/>
+      <w:r>
+        <w:rPr>
+          <w:rFonts w:ascii="Helvetica" w:hAnsi="Helvetica"/>
+          <w:sz w:val="22"/>
+          <w:szCs w:val="22"/>
+        </w:rPr>
+        <w:t xml:space="preserve"> </w:t>
+      </w:r>
+      <w:proofErr w:type="spellStart"/>
+      <w:r>
+        <w:rPr>
+          <w:rFonts w:ascii="Helvetica" w:hAnsi="Helvetica"/>
+          <w:sz w:val="22"/>
+          <w:szCs w:val="22"/>
+        </w:rPr>
+        <w:t>for</w:t>
+      </w:r>
+      <w:proofErr w:type="spellEnd"/>
+      <w:r>
+        <w:rPr>
+          <w:rFonts w:ascii="Helvetica" w:hAnsi="Helvetica"/>
+          <w:sz w:val="22"/>
+          <w:szCs w:val="22"/>
+        </w:rPr>
+        <w:t xml:space="preserve"> Payment-Choice</w:t>
       </w:r>
     </w:p>
     <w:p>
@@ -995,7 +1801,43 @@
           <w:sz w:val="22"/>
           <w:szCs w:val="22"/>
         </w:rPr>
-        <w:t>_assets/js/site.js</w:t>
+        <w:t>_</w:t>
+      </w:r>
+      <w:proofErr w:type="spellStart"/>
+      <w:r>
+        <w:rPr>
+          <w:rFonts w:ascii="Helvetica" w:hAnsi="Helvetica"/>
+          <w:sz w:val="22"/>
+          <w:szCs w:val="22"/>
+        </w:rPr>
+        <w:t>assets</w:t>
+      </w:r>
+      <w:proofErr w:type="spellEnd"/>
+      <w:r>
+        <w:rPr>
+          <w:rFonts w:ascii="Helvetica" w:hAnsi="Helvetica"/>
+          <w:sz w:val="22"/>
+          <w:szCs w:val="22"/>
+        </w:rPr>
+        <w:t>/</w:t>
+      </w:r>
+      <w:proofErr w:type="spellStart"/>
+      <w:r>
+        <w:rPr>
+          <w:rFonts w:ascii="Helvetica" w:hAnsi="Helvetica"/>
+          <w:sz w:val="22"/>
+          <w:szCs w:val="22"/>
+        </w:rPr>
+        <w:t>js</w:t>
+      </w:r>
+      <w:proofErr w:type="spellEnd"/>
+      <w:r>
+        <w:rPr>
+          <w:rFonts w:ascii="Helvetica" w:hAnsi="Helvetica"/>
+          <w:sz w:val="22"/>
+          <w:szCs w:val="22"/>
+        </w:rPr>
+        <w:t>/site.js</w:t>
       </w:r>
     </w:p>
     <w:p>
@@ -1017,8 +1859,90 @@
           <w:sz w:val="22"/>
           <w:szCs w:val="22"/>
         </w:rPr>
-        <w:t>Dynamic Basket Overview with modify options</w:t>
-      </w:r>
+        <w:t xml:space="preserve">Dynamic </w:t>
+      </w:r>
+      <w:proofErr w:type="spellStart"/>
+      <w:r>
+        <w:rPr>
+          <w:rFonts w:ascii="Helvetica" w:hAnsi="Helvetica"/>
+          <w:sz w:val="22"/>
+          <w:szCs w:val="22"/>
+        </w:rPr>
+        <w:t>Basket</w:t>
+      </w:r>
+      <w:proofErr w:type="spellEnd"/>
+      <w:r>
+        <w:rPr>
+          <w:rFonts w:ascii="Helvetica" w:hAnsi="Helvetica"/>
+          <w:sz w:val="22"/>
+          <w:szCs w:val="22"/>
+        </w:rPr>
+        <w:t xml:space="preserve"> </w:t>
+      </w:r>
+      <w:proofErr w:type="spellStart"/>
+      <w:r>
+        <w:rPr>
+          <w:rFonts w:ascii="Helvetica" w:hAnsi="Helvetica"/>
+          <w:sz w:val="22"/>
+          <w:szCs w:val="22"/>
+        </w:rPr>
+        <w:t>Overview</w:t>
+      </w:r>
+      <w:proofErr w:type="spellEnd"/>
+      <w:r>
+        <w:rPr>
+          <w:rFonts w:ascii="Helvetica" w:hAnsi="Helvetica"/>
+          <w:sz w:val="22"/>
+          <w:szCs w:val="22"/>
+        </w:rPr>
+        <w:t xml:space="preserve"> </w:t>
+      </w:r>
+      <w:proofErr w:type="spellStart"/>
+      <w:r>
+        <w:rPr>
+          <w:rFonts w:ascii="Helvetica" w:hAnsi="Helvetica"/>
+          <w:sz w:val="22"/>
+          <w:szCs w:val="22"/>
+        </w:rPr>
+        <w:t>with</w:t>
+      </w:r>
+      <w:proofErr w:type="spellEnd"/>
+      <w:r>
+        <w:rPr>
+          <w:rFonts w:ascii="Helvetica" w:hAnsi="Helvetica"/>
+          <w:sz w:val="22"/>
+          <w:szCs w:val="22"/>
+        </w:rPr>
+        <w:t xml:space="preserve"> </w:t>
+      </w:r>
+      <w:proofErr w:type="spellStart"/>
+      <w:r>
+        <w:rPr>
+          <w:rFonts w:ascii="Helvetica" w:hAnsi="Helvetica"/>
+          <w:sz w:val="22"/>
+          <w:szCs w:val="22"/>
+        </w:rPr>
+        <w:t>modify</w:t>
+      </w:r>
+      <w:proofErr w:type="spellEnd"/>
+      <w:r>
+        <w:rPr>
+          <w:rFonts w:ascii="Helvetica" w:hAnsi="Helvetica"/>
+          <w:sz w:val="22"/>
+          <w:szCs w:val="22"/>
+        </w:rPr>
+        <w:t xml:space="preserve"> </w:t>
+      </w:r>
+      <w:proofErr w:type="spellStart"/>
+      <w:r>
+        <w:rPr>
+          <w:rFonts w:ascii="Helvetica" w:hAnsi="Helvetica"/>
+          <w:sz w:val="22"/>
+          <w:szCs w:val="22"/>
+        </w:rPr>
+        <w:t>options</w:t>
+      </w:r>
+      <w:proofErr w:type="spellEnd"/>
     </w:p>
     <w:p>
       <w:pPr>
@@ -1039,15 +1963,43 @@
           <w:sz w:val="22"/>
           <w:szCs w:val="22"/>
         </w:rPr>
-        <w:t xml:space="preserve">Shopping Cart </w:t>
-      </w:r>
-      <w:r>
-        <w:rPr>
-          <w:rFonts w:ascii="Helvetica" w:hAnsi="Helvetica"/>
-          <w:sz w:val="22"/>
-          <w:szCs w:val="22"/>
-        </w:rPr>
-        <w:t>saved in Session</w:t>
+        <w:t xml:space="preserve">Shopping </w:t>
+      </w:r>
+      <w:proofErr w:type="spellStart"/>
+      <w:r>
+        <w:rPr>
+          <w:rFonts w:ascii="Helvetica" w:hAnsi="Helvetica"/>
+          <w:sz w:val="22"/>
+          <w:szCs w:val="22"/>
+        </w:rPr>
+        <w:t>Cart</w:t>
+      </w:r>
+      <w:proofErr w:type="spellEnd"/>
+      <w:r>
+        <w:rPr>
+          <w:rFonts w:ascii="Helvetica" w:hAnsi="Helvetica"/>
+          <w:sz w:val="22"/>
+          <w:szCs w:val="22"/>
+        </w:rPr>
+        <w:t xml:space="preserve"> </w:t>
+      </w:r>
+      <w:proofErr w:type="spellStart"/>
+      <w:r>
+        <w:rPr>
+          <w:rFonts w:ascii="Helvetica" w:hAnsi="Helvetica"/>
+          <w:sz w:val="22"/>
+          <w:szCs w:val="22"/>
+        </w:rPr>
+        <w:t>saved</w:t>
+      </w:r>
+      <w:proofErr w:type="spellEnd"/>
+      <w:r>
+        <w:rPr>
+          <w:rFonts w:ascii="Helvetica" w:hAnsi="Helvetica"/>
+          <w:sz w:val="22"/>
+          <w:szCs w:val="22"/>
+        </w:rPr>
+        <w:t xml:space="preserve"> in Session</w:t>
       </w:r>
     </w:p>
     <w:p>
@@ -1069,8 +2021,36 @@
           <w:sz w:val="22"/>
           <w:szCs w:val="22"/>
         </w:rPr>
-        <w:t>/src/Basket.php</w:t>
-      </w:r>
+        <w:t>/</w:t>
+      </w:r>
+      <w:proofErr w:type="spellStart"/>
+      <w:r>
+        <w:rPr>
+          <w:rFonts w:ascii="Helvetica" w:hAnsi="Helvetica"/>
+          <w:sz w:val="22"/>
+          <w:szCs w:val="22"/>
+        </w:rPr>
+        <w:t>src</w:t>
+      </w:r>
+      <w:proofErr w:type="spellEnd"/>
+      <w:r>
+        <w:rPr>
+          <w:rFonts w:ascii="Helvetica" w:hAnsi="Helvetica"/>
+          <w:sz w:val="22"/>
+          <w:szCs w:val="22"/>
+        </w:rPr>
+        <w:t>/</w:t>
+      </w:r>
+      <w:proofErr w:type="spellStart"/>
+      <w:r>
+        <w:rPr>
+          <w:rFonts w:ascii="Helvetica" w:hAnsi="Helvetica"/>
+          <w:sz w:val="22"/>
+          <w:szCs w:val="22"/>
+        </w:rPr>
+        <w:t>Basket.php</w:t>
+      </w:r>
+      <w:proofErr w:type="spellEnd"/>
     </w:p>
     <w:p>
       <w:pPr>
@@ -1107,13 +2087,59 @@
           <w:szCs w:val="22"/>
         </w:rPr>
       </w:pPr>
-      <w:r>
-        <w:rPr>
-          <w:rFonts w:ascii="Helvetica" w:hAnsi="Helvetica"/>
-          <w:sz w:val="22"/>
-          <w:szCs w:val="22"/>
-        </w:rPr>
-        <w:t>Creating User with Hashed Password</w:t>
+      <w:proofErr w:type="spellStart"/>
+      <w:r>
+        <w:rPr>
+          <w:rFonts w:ascii="Helvetica" w:hAnsi="Helvetica"/>
+          <w:sz w:val="22"/>
+          <w:szCs w:val="22"/>
+        </w:rPr>
+        <w:t>Creating</w:t>
+      </w:r>
+      <w:proofErr w:type="spellEnd"/>
+      <w:r>
+        <w:rPr>
+          <w:rFonts w:ascii="Helvetica" w:hAnsi="Helvetica"/>
+          <w:sz w:val="22"/>
+          <w:szCs w:val="22"/>
+        </w:rPr>
+        <w:t xml:space="preserve"> User </w:t>
+      </w:r>
+      <w:proofErr w:type="spellStart"/>
+      <w:r>
+        <w:rPr>
+          <w:rFonts w:ascii="Helvetica" w:hAnsi="Helvetica"/>
+          <w:sz w:val="22"/>
+          <w:szCs w:val="22"/>
+        </w:rPr>
+        <w:t>with</w:t>
+      </w:r>
+      <w:proofErr w:type="spellEnd"/>
+      <w:r>
+        <w:rPr>
+          <w:rFonts w:ascii="Helvetica" w:hAnsi="Helvetica"/>
+          <w:sz w:val="22"/>
+          <w:szCs w:val="22"/>
+        </w:rPr>
+        <w:t xml:space="preserve"> </w:t>
+      </w:r>
+      <w:proofErr w:type="spellStart"/>
+      <w:r>
+        <w:rPr>
+          <w:rFonts w:ascii="Helvetica" w:hAnsi="Helvetica"/>
+          <w:sz w:val="22"/>
+          <w:szCs w:val="22"/>
+        </w:rPr>
+        <w:t>Hashed</w:t>
+      </w:r>
+      <w:proofErr w:type="spellEnd"/>
+      <w:r>
+        <w:rPr>
+          <w:rFonts w:ascii="Helvetica" w:hAnsi="Helvetica"/>
+          <w:sz w:val="22"/>
+          <w:szCs w:val="22"/>
+        </w:rPr>
+        <w:t xml:space="preserve"> Password</w:t>
       </w:r>
     </w:p>
     <w:p>
@@ -1135,7 +2161,25 @@
           <w:sz w:val="22"/>
           <w:szCs w:val="22"/>
         </w:rPr>
-        <w:t xml:space="preserve">Login / Logout </w:t>
+        <w:t xml:space="preserve">Login / </w:t>
+      </w:r>
+      <w:proofErr w:type="spellStart"/>
+      <w:r>
+        <w:rPr>
+          <w:rFonts w:ascii="Helvetica" w:hAnsi="Helvetica"/>
+          <w:sz w:val="22"/>
+          <w:szCs w:val="22"/>
+        </w:rPr>
+        <w:t>Logout</w:t>
+      </w:r>
+      <w:proofErr w:type="spellEnd"/>
+      <w:r>
+        <w:rPr>
+          <w:rFonts w:ascii="Helvetica" w:hAnsi="Helvetica"/>
+          <w:sz w:val="22"/>
+          <w:szCs w:val="22"/>
+        </w:rPr>
+        <w:t xml:space="preserve"> </w:t>
       </w:r>
       <w:r>
         <w:rPr>
@@ -1151,8 +2195,18 @@
           <w:sz w:val="22"/>
           <w:szCs w:val="22"/>
         </w:rPr>
-        <w:t xml:space="preserve"> Functionality</w:t>
-      </w:r>
+        <w:t xml:space="preserve"> </w:t>
+      </w:r>
+      <w:proofErr w:type="spellStart"/>
+      <w:r>
+        <w:rPr>
+          <w:rFonts w:ascii="Helvetica" w:hAnsi="Helvetica"/>
+          <w:sz w:val="22"/>
+          <w:szCs w:val="22"/>
+        </w:rPr>
+        <w:t>Functionality</w:t>
+      </w:r>
+      <w:proofErr w:type="spellEnd"/>
     </w:p>
     <w:p>
       <w:pPr>
@@ -1167,14 +2221,88 @@
           <w:szCs w:val="22"/>
         </w:rPr>
       </w:pPr>
-      <w:r>
-        <w:rPr>
-          <w:rFonts w:ascii="Helvetica" w:hAnsi="Helvetica"/>
-          <w:sz w:val="22"/>
-          <w:szCs w:val="22"/>
-        </w:rPr>
-        <w:t>Contact with address and mailto</w:t>
-      </w:r>
+      <w:proofErr w:type="spellStart"/>
+      <w:r>
+        <w:rPr>
+          <w:rFonts w:ascii="Helvetica" w:hAnsi="Helvetica"/>
+          <w:sz w:val="22"/>
+          <w:szCs w:val="22"/>
+        </w:rPr>
+        <w:t>Contact</w:t>
+      </w:r>
+      <w:proofErr w:type="spellEnd"/>
+      <w:r>
+        <w:rPr>
+          <w:rFonts w:ascii="Helvetica" w:hAnsi="Helvetica"/>
+          <w:sz w:val="22"/>
+          <w:szCs w:val="22"/>
+        </w:rPr>
+        <w:t xml:space="preserve"> </w:t>
+      </w:r>
+      <w:proofErr w:type="spellStart"/>
+      <w:r>
+        <w:rPr>
+          <w:rFonts w:ascii="Helvetica" w:hAnsi="Helvetica"/>
+          <w:sz w:val="22"/>
+          <w:szCs w:val="22"/>
+        </w:rPr>
+        <w:t>with</w:t>
+      </w:r>
+      <w:proofErr w:type="spellEnd"/>
+      <w:r>
+        <w:rPr>
+          <w:rFonts w:ascii="Helvetica" w:hAnsi="Helvetica"/>
+          <w:sz w:val="22"/>
+          <w:szCs w:val="22"/>
+        </w:rPr>
+        <w:t xml:space="preserve"> </w:t>
+      </w:r>
+      <w:proofErr w:type="spellStart"/>
+      <w:r>
+        <w:rPr>
+          <w:rFonts w:ascii="Helvetica" w:hAnsi="Helvetica"/>
+          <w:sz w:val="22"/>
+          <w:szCs w:val="22"/>
+        </w:rPr>
+        <w:t>address</w:t>
+      </w:r>
+      <w:proofErr w:type="spellEnd"/>
+      <w:r>
+        <w:rPr>
+          <w:rFonts w:ascii="Helvetica" w:hAnsi="Helvetica"/>
+          <w:sz w:val="22"/>
+          <w:szCs w:val="22"/>
+        </w:rPr>
+        <w:t xml:space="preserve"> </w:t>
+      </w:r>
+      <w:proofErr w:type="spellStart"/>
+      <w:r>
+        <w:rPr>
+          <w:rFonts w:ascii="Helvetica" w:hAnsi="Helvetica"/>
+          <w:sz w:val="22"/>
+          <w:szCs w:val="22"/>
+        </w:rPr>
+        <w:t>and</w:t>
+      </w:r>
+      <w:proofErr w:type="spellEnd"/>
+      <w:r>
+        <w:rPr>
+          <w:rFonts w:ascii="Helvetica" w:hAnsi="Helvetica"/>
+          <w:sz w:val="22"/>
+          <w:szCs w:val="22"/>
+        </w:rPr>
+        <w:t xml:space="preserve"> </w:t>
+      </w:r>
+      <w:proofErr w:type="spellStart"/>
+      <w:r>
+        <w:rPr>
+          <w:rFonts w:ascii="Helvetica" w:hAnsi="Helvetica"/>
+          <w:sz w:val="22"/>
+          <w:szCs w:val="22"/>
+        </w:rPr>
+        <w:t>mailto</w:t>
+      </w:r>
+      <w:proofErr w:type="spellEnd"/>
     </w:p>
     <w:p>
       <w:pPr>
@@ -1189,14 +2317,35 @@
           <w:szCs w:val="22"/>
         </w:rPr>
       </w:pPr>
-      <w:r>
-        <w:rPr>
-          <w:rFonts w:ascii="Helvetica" w:hAnsi="Helvetica"/>
-          <w:sz w:val="22"/>
-          <w:szCs w:val="22"/>
-        </w:rPr>
-        <w:t>Product Modifications</w:t>
-      </w:r>
+      <w:proofErr w:type="spellStart"/>
+      <w:r>
+        <w:rPr>
+          <w:rFonts w:ascii="Helvetica" w:hAnsi="Helvetica"/>
+          <w:sz w:val="22"/>
+          <w:szCs w:val="22"/>
+        </w:rPr>
+        <w:lastRenderedPageBreak/>
+        <w:t>Product</w:t>
+      </w:r>
+      <w:proofErr w:type="spellEnd"/>
+      <w:r>
+        <w:rPr>
+          <w:rFonts w:ascii="Helvetica" w:hAnsi="Helvetica"/>
+          <w:sz w:val="22"/>
+          <w:szCs w:val="22"/>
+        </w:rPr>
+        <w:t xml:space="preserve"> </w:t>
+      </w:r>
+      <w:proofErr w:type="spellStart"/>
+      <w:r>
+        <w:rPr>
+          <w:rFonts w:ascii="Helvetica" w:hAnsi="Helvetica"/>
+          <w:sz w:val="22"/>
+          <w:szCs w:val="22"/>
+        </w:rPr>
+        <w:t>Modifications</w:t>
+      </w:r>
+      <w:proofErr w:type="spellEnd"/>
     </w:p>
     <w:p>
       <w:pPr>
@@ -1217,8 +2366,36 @@
           <w:sz w:val="22"/>
           <w:szCs w:val="22"/>
         </w:rPr>
-        <w:t>/products/detail.php</w:t>
-      </w:r>
+        <w:t>/</w:t>
+      </w:r>
+      <w:proofErr w:type="spellStart"/>
+      <w:r>
+        <w:rPr>
+          <w:rFonts w:ascii="Helvetica" w:hAnsi="Helvetica"/>
+          <w:sz w:val="22"/>
+          <w:szCs w:val="22"/>
+        </w:rPr>
+        <w:t>products</w:t>
+      </w:r>
+      <w:proofErr w:type="spellEnd"/>
+      <w:r>
+        <w:rPr>
+          <w:rFonts w:ascii="Helvetica" w:hAnsi="Helvetica"/>
+          <w:sz w:val="22"/>
+          <w:szCs w:val="22"/>
+        </w:rPr>
+        <w:t>/</w:t>
+      </w:r>
+      <w:proofErr w:type="spellStart"/>
+      <w:r>
+        <w:rPr>
+          <w:rFonts w:ascii="Helvetica" w:hAnsi="Helvetica"/>
+          <w:sz w:val="22"/>
+          <w:szCs w:val="22"/>
+        </w:rPr>
+        <w:t>detail.php</w:t>
+      </w:r>
+      <w:proofErr w:type="spellEnd"/>
     </w:p>
     <w:p>
       <w:pPr>
@@ -1239,7 +2416,25 @@
           <w:sz w:val="22"/>
           <w:szCs w:val="22"/>
         </w:rPr>
-        <w:t>XML (DB Config)</w:t>
+        <w:t xml:space="preserve">XML (DB </w:t>
+      </w:r>
+      <w:proofErr w:type="spellStart"/>
+      <w:r>
+        <w:rPr>
+          <w:rFonts w:ascii="Helvetica" w:hAnsi="Helvetica"/>
+          <w:sz w:val="22"/>
+          <w:szCs w:val="22"/>
+        </w:rPr>
+        <w:t>Config</w:t>
+      </w:r>
+      <w:proofErr w:type="spellEnd"/>
+      <w:r>
+        <w:rPr>
+          <w:rFonts w:ascii="Helvetica" w:hAnsi="Helvetica"/>
+          <w:sz w:val="22"/>
+          <w:szCs w:val="22"/>
+        </w:rPr>
+        <w:t>)</w:t>
       </w:r>
     </w:p>
     <w:p>
@@ -1269,7 +2464,25 @@
           <w:sz w:val="22"/>
           <w:szCs w:val="22"/>
         </w:rPr>
-        <w:t xml:space="preserve"> (Logout User)</w:t>
+        <w:t xml:space="preserve"> (</w:t>
+      </w:r>
+      <w:proofErr w:type="spellStart"/>
+      <w:r>
+        <w:rPr>
+          <w:rFonts w:ascii="Helvetica" w:hAnsi="Helvetica"/>
+          <w:sz w:val="22"/>
+          <w:szCs w:val="22"/>
+        </w:rPr>
+        <w:t>Logout</w:t>
+      </w:r>
+      <w:proofErr w:type="spellEnd"/>
+      <w:r>
+        <w:rPr>
+          <w:rFonts w:ascii="Helvetica" w:hAnsi="Helvetica"/>
+          <w:sz w:val="22"/>
+          <w:szCs w:val="22"/>
+        </w:rPr>
+        <w:t xml:space="preserve"> User)</w:t>
       </w:r>
     </w:p>
     <w:p>
@@ -1291,8 +2504,158 @@
           <w:sz w:val="22"/>
           <w:szCs w:val="22"/>
         </w:rPr>
-        <w:t>/profile/</w:t>
-      </w:r>
+        <w:t>/</w:t>
+      </w:r>
+      <w:proofErr w:type="spellStart"/>
+      <w:r>
+        <w:rPr>
+          <w:rFonts w:ascii="Helvetica" w:hAnsi="Helvetica"/>
+          <w:sz w:val="22"/>
+          <w:szCs w:val="22"/>
+        </w:rPr>
+        <w:t>profile</w:t>
+      </w:r>
+      <w:proofErr w:type="spellEnd"/>
+      <w:r>
+        <w:rPr>
+          <w:rFonts w:ascii="Helvetica" w:hAnsi="Helvetica"/>
+          <w:sz w:val="22"/>
+          <w:szCs w:val="22"/>
+        </w:rPr>
+        <w:t>/</w:t>
+      </w:r>
+    </w:p>
+    <w:p>
+      <w:pPr>
+        <w:pStyle w:val="Listenabsatz"/>
+        <w:numPr>
+          <w:ilvl w:val="0"/>
+          <w:numId w:val="1"/>
+        </w:numPr>
+        <w:rPr>
+          <w:rFonts w:ascii="Helvetica" w:hAnsi="Helvetica"/>
+          <w:sz w:val="22"/>
+          <w:szCs w:val="22"/>
+        </w:rPr>
+      </w:pPr>
+      <w:r>
+        <w:rPr>
+          <w:rFonts w:ascii="Helvetica" w:hAnsi="Helvetica"/>
+          <w:sz w:val="22"/>
+          <w:szCs w:val="22"/>
+        </w:rPr>
+        <w:t xml:space="preserve">PDFs </w:t>
+      </w:r>
+      <w:proofErr w:type="spellStart"/>
+      <w:r>
+        <w:rPr>
+          <w:rFonts w:ascii="Helvetica" w:hAnsi="Helvetica"/>
+          <w:sz w:val="22"/>
+          <w:szCs w:val="22"/>
+        </w:rPr>
+        <w:t>with</w:t>
+      </w:r>
+      <w:proofErr w:type="spellEnd"/>
+      <w:r>
+        <w:rPr>
+          <w:rFonts w:ascii="Helvetica" w:hAnsi="Helvetica"/>
+          <w:sz w:val="22"/>
+          <w:szCs w:val="22"/>
+        </w:rPr>
+        <w:t xml:space="preserve"> FPDF</w:t>
+      </w:r>
+    </w:p>
+    <w:p>
+      <w:pPr>
+        <w:pStyle w:val="Listenabsatz"/>
+        <w:numPr>
+          <w:ilvl w:val="1"/>
+          <w:numId w:val="1"/>
+        </w:numPr>
+        <w:rPr>
+          <w:rFonts w:ascii="Helvetica" w:hAnsi="Helvetica"/>
+          <w:sz w:val="22"/>
+          <w:szCs w:val="22"/>
+        </w:rPr>
+      </w:pPr>
+      <w:proofErr w:type="spellStart"/>
+      <w:r>
+        <w:rPr>
+          <w:rFonts w:ascii="Helvetica" w:hAnsi="Helvetica"/>
+          <w:sz w:val="22"/>
+          <w:szCs w:val="22"/>
+        </w:rPr>
+        <w:t>Generic</w:t>
+      </w:r>
+      <w:proofErr w:type="spellEnd"/>
+      <w:r>
+        <w:rPr>
+          <w:rFonts w:ascii="Helvetica" w:hAnsi="Helvetica"/>
+          <w:sz w:val="22"/>
+          <w:szCs w:val="22"/>
+        </w:rPr>
+        <w:t xml:space="preserve"> PDF Class </w:t>
+      </w:r>
+      <w:proofErr w:type="spellStart"/>
+      <w:r>
+        <w:rPr>
+          <w:rFonts w:ascii="Helvetica" w:hAnsi="Helvetica"/>
+          <w:sz w:val="22"/>
+          <w:szCs w:val="22"/>
+        </w:rPr>
+        <w:t>with</w:t>
+      </w:r>
+      <w:proofErr w:type="spellEnd"/>
+      <w:r>
+        <w:rPr>
+          <w:rFonts w:ascii="Helvetica" w:hAnsi="Helvetica"/>
+          <w:sz w:val="22"/>
+          <w:szCs w:val="22"/>
+        </w:rPr>
+        <w:t xml:space="preserve"> a </w:t>
+      </w:r>
+      <w:proofErr w:type="spellStart"/>
+      <w:r>
+        <w:rPr>
+          <w:rFonts w:ascii="Helvetica" w:hAnsi="Helvetica"/>
+          <w:sz w:val="22"/>
+          <w:szCs w:val="22"/>
+        </w:rPr>
+        <w:t>lot</w:t>
+      </w:r>
+      <w:proofErr w:type="spellEnd"/>
+      <w:r>
+        <w:rPr>
+          <w:rFonts w:ascii="Helvetica" w:hAnsi="Helvetica"/>
+          <w:sz w:val="22"/>
+          <w:szCs w:val="22"/>
+        </w:rPr>
+        <w:t xml:space="preserve"> of </w:t>
+      </w:r>
+      <w:proofErr w:type="spellStart"/>
+      <w:r>
+        <w:rPr>
+          <w:rFonts w:ascii="Helvetica" w:hAnsi="Helvetica"/>
+          <w:sz w:val="22"/>
+          <w:szCs w:val="22"/>
+        </w:rPr>
+        <w:t>functionallity</w:t>
+      </w:r>
+      <w:proofErr w:type="spellEnd"/>
+    </w:p>
+    <w:p>
+      <w:pPr>
+        <w:pStyle w:val="Listenabsatz"/>
+        <w:numPr>
+          <w:ilvl w:val="0"/>
+          <w:numId w:val="1"/>
+        </w:numPr>
+        <w:rPr>
+          <w:rFonts w:ascii="Helvetica" w:hAnsi="Helvetica"/>
+          <w:sz w:val="22"/>
+          <w:szCs w:val="22"/>
+        </w:rPr>
+      </w:pPr>
     </w:p>
     <w:p>
       <w:pPr>
@@ -1328,8 +2691,6 @@
         </w:rPr>
         <w:t>Open</w:t>
       </w:r>
-      <w:bookmarkStart w:id="0" w:name="_GoBack"/>
-      <w:bookmarkEnd w:id="0"/>
     </w:p>
     <w:p>
       <w:pPr>
@@ -1364,7 +2725,7 @@
 </file>
 
 <file path=word/numbering.xml><?xml version="1.0" encoding="utf-8"?>
-<w:numbering xmlns:wpc="http://schemas.microsoft.com/office/word/2010/wordprocessingCanvas" xmlns:mo="http://schemas.microsoft.com/office/mac/office/2008/main" xmlns:mc="http://schemas.openxmlformats.org/markup-compatibility/2006" xmlns:mv="urn:schemas-microsoft-com:mac:vml" xmlns:o="urn:schemas-microsoft-com:office:office" xmlns:r="http://schemas.openxmlformats.org/officeDocument/2006/relationships" xmlns:m="http://schemas.openxmlformats.org/officeDocument/2006/math" xmlns:v="urn:schemas-microsoft-com:vml" xmlns:wp14="http://schemas.microsoft.com/office/word/2010/wordprocessingDrawing" xmlns:wp="http://schemas.openxmlformats.org/drawingml/2006/wordprocessingDrawing" xmlns:w10="urn:schemas-microsoft-com:office:word" xmlns:w="http://schemas.openxmlformats.org/wordprocessingml/2006/main" xmlns:w14="http://schemas.microsoft.com/office/word/2010/wordml" xmlns:wpg="http://schemas.microsoft.com/office/word/2010/wordprocessingGroup" xmlns:wpi="http://schemas.microsoft.com/office/word/2010/wordprocessingInk" xmlns:wne="http://schemas.microsoft.com/office/word/2006/wordml" xmlns:wps="http://schemas.microsoft.com/office/word/2010/wordprocessingShape" mc:Ignorable="w14 wp14">
+<w:numbering xmlns:wpc="http://schemas.microsoft.com/office/word/2010/wordprocessingCanvas" xmlns:mc="http://schemas.openxmlformats.org/markup-compatibility/2006" xmlns:o="urn:schemas-microsoft-com:office:office" xmlns:r="http://schemas.openxmlformats.org/officeDocument/2006/relationships" xmlns:m="http://schemas.openxmlformats.org/officeDocument/2006/math" xmlns:v="urn:schemas-microsoft-com:vml" xmlns:wp14="http://schemas.microsoft.com/office/word/2010/wordprocessingDrawing" xmlns:wp="http://schemas.openxmlformats.org/drawingml/2006/wordprocessingDrawing" xmlns:w10="urn:schemas-microsoft-com:office:word" xmlns:w="http://schemas.openxmlformats.org/wordprocessingml/2006/main" xmlns:w14="http://schemas.microsoft.com/office/word/2010/wordml" xmlns:w15="http://schemas.microsoft.com/office/word/2012/wordml" xmlns:wpg="http://schemas.microsoft.com/office/word/2010/wordprocessingGroup" xmlns:wpi="http://schemas.microsoft.com/office/word/2010/wordprocessingInk" xmlns:wne="http://schemas.microsoft.com/office/word/2006/wordml" xmlns:wps="http://schemas.microsoft.com/office/word/2010/wordprocessingShape" mc:Ignorable="w14 w15 wp14">
   <w:abstractNum w:abstractNumId="0">
     <w:nsid w:val="4E3D4EF8"/>
     <w:multiLevelType w:val="hybridMultilevel"/>
@@ -1485,7 +2846,7 @@
 </file>
 
 <file path=word/styles.xml><?xml version="1.0" encoding="utf-8"?>
-<w:styles xmlns:mc="http://schemas.openxmlformats.org/markup-compatibility/2006" xmlns:r="http://schemas.openxmlformats.org/officeDocument/2006/relationships" xmlns:w="http://schemas.openxmlformats.org/wordprocessingml/2006/main" xmlns:w14="http://schemas.microsoft.com/office/word/2010/wordml" mc:Ignorable="w14">
+<w:styles xmlns:mc="http://schemas.openxmlformats.org/markup-compatibility/2006" xmlns:r="http://schemas.openxmlformats.org/officeDocument/2006/relationships" xmlns:w="http://schemas.openxmlformats.org/wordprocessingml/2006/main" xmlns:w14="http://schemas.microsoft.com/office/word/2010/wordml" xmlns:w15="http://schemas.microsoft.com/office/word/2012/wordml" mc:Ignorable="w14 w15">
   <w:docDefaults>
     <w:rPrDefault>
       <w:rPr>
@@ -1497,150 +2858,375 @@
     </w:rPrDefault>
     <w:pPrDefault/>
   </w:docDefaults>
-  <w:latentStyles w:defLockedState="0" w:defUIPriority="99" w:defSemiHidden="1" w:defUnhideWhenUsed="1" w:defQFormat="0" w:count="276">
-    <w:lsdException w:name="Normal" w:semiHidden="0" w:uiPriority="0" w:unhideWhenUsed="0" w:qFormat="1"/>
-    <w:lsdException w:name="heading 1" w:semiHidden="0" w:uiPriority="9" w:unhideWhenUsed="0" w:qFormat="1"/>
-    <w:lsdException w:name="heading 2" w:uiPriority="9" w:qFormat="1"/>
-    <w:lsdException w:name="heading 3" w:uiPriority="9" w:qFormat="1"/>
-    <w:lsdException w:name="heading 4" w:uiPriority="9" w:qFormat="1"/>
-    <w:lsdException w:name="heading 5" w:uiPriority="9" w:qFormat="1"/>
-    <w:lsdException w:name="heading 6" w:uiPriority="9" w:qFormat="1"/>
-    <w:lsdException w:name="heading 7" w:uiPriority="9" w:qFormat="1"/>
-    <w:lsdException w:name="heading 8" w:uiPriority="9" w:qFormat="1"/>
-    <w:lsdException w:name="heading 9" w:uiPriority="9" w:qFormat="1"/>
-    <w:lsdException w:name="toc 1" w:uiPriority="39"/>
-    <w:lsdException w:name="toc 2" w:uiPriority="39"/>
-    <w:lsdException w:name="toc 3" w:uiPriority="39"/>
-    <w:lsdException w:name="toc 4" w:uiPriority="39"/>
-    <w:lsdException w:name="toc 5" w:uiPriority="39"/>
-    <w:lsdException w:name="toc 6" w:uiPriority="39"/>
-    <w:lsdException w:name="toc 7" w:uiPriority="39"/>
-    <w:lsdException w:name="toc 8" w:uiPriority="39"/>
-    <w:lsdException w:name="toc 9" w:uiPriority="39"/>
-    <w:lsdException w:name="caption" w:uiPriority="35" w:qFormat="1"/>
-    <w:lsdException w:name="Title" w:semiHidden="0" w:uiPriority="10" w:unhideWhenUsed="0" w:qFormat="1"/>
-    <w:lsdException w:name="Default Paragraph Font" w:uiPriority="1"/>
-    <w:lsdException w:name="Subtitle" w:semiHidden="0" w:uiPriority="11" w:unhideWhenUsed="0" w:qFormat="1"/>
-    <w:lsdException w:name="Strong" w:semiHidden="0" w:uiPriority="22" w:unhideWhenUsed="0" w:qFormat="1"/>
-    <w:lsdException w:name="Emphasis" w:semiHidden="0" w:uiPriority="20" w:unhideWhenUsed="0" w:qFormat="1"/>
-    <w:lsdException w:name="Table Grid" w:semiHidden="0" w:uiPriority="59" w:unhideWhenUsed="0"/>
-    <w:lsdException w:name="Placeholder Text" w:unhideWhenUsed="0"/>
-    <w:lsdException w:name="No Spacing" w:semiHidden="0" w:uiPriority="1" w:unhideWhenUsed="0" w:qFormat="1"/>
-    <w:lsdException w:name="Light Shading" w:semiHidden="0" w:uiPriority="60" w:unhideWhenUsed="0"/>
-    <w:lsdException w:name="Light List" w:semiHidden="0" w:uiPriority="61" w:unhideWhenUsed="0"/>
-    <w:lsdException w:name="Light Grid" w:semiHidden="0" w:uiPriority="62" w:unhideWhenUsed="0"/>
-    <w:lsdException w:name="Medium Shading 1" w:semiHidden="0" w:uiPriority="63" w:unhideWhenUsed="0"/>
-    <w:lsdException w:name="Medium Shading 2" w:semiHidden="0" w:uiPriority="64" w:unhideWhenUsed="0"/>
-    <w:lsdException w:name="Medium List 1" w:semiHidden="0" w:uiPriority="65" w:unhideWhenUsed="0"/>
-    <w:lsdException w:name="Medium List 2" w:semiHidden="0" w:uiPriority="66" w:unhideWhenUsed="0"/>
-    <w:lsdException w:name="Medium Grid 1" w:semiHidden="0" w:uiPriority="67" w:unhideWhenUsed="0"/>
-    <w:lsdException w:name="Medium Grid 2" w:semiHidden="0" w:uiPriority="68" w:unhideWhenUsed="0"/>
-    <w:lsdException w:name="Medium Grid 3" w:semiHidden="0" w:uiPriority="69" w:unhideWhenUsed="0"/>
-    <w:lsdException w:name="Dark List" w:semiHidden="0" w:uiPriority="70" w:unhideWhenUsed="0"/>
-    <w:lsdException w:name="Colorful Shading" w:semiHidden="0" w:uiPriority="71" w:unhideWhenUsed="0"/>
-    <w:lsdException w:name="Colorful List" w:semiHidden="0" w:uiPriority="72" w:unhideWhenUsed="0"/>
-    <w:lsdException w:name="Colorful Grid" w:semiHidden="0" w:uiPriority="73" w:unhideWhenUsed="0"/>
-    <w:lsdException w:name="Light Shading Accent 1" w:semiHidden="0" w:uiPriority="60" w:unhideWhenUsed="0"/>
-    <w:lsdException w:name="Light List Accent 1" w:semiHidden="0" w:uiPriority="61" w:unhideWhenUsed="0"/>
-    <w:lsdException w:name="Light Grid Accent 1" w:semiHidden="0" w:uiPriority="62" w:unhideWhenUsed="0"/>
-    <w:lsdException w:name="Medium Shading 1 Accent 1" w:semiHidden="0" w:uiPriority="63" w:unhideWhenUsed="0"/>
-    <w:lsdException w:name="Medium Shading 2 Accent 1" w:semiHidden="0" w:uiPriority="64" w:unhideWhenUsed="0"/>
-    <w:lsdException w:name="Medium List 1 Accent 1" w:semiHidden="0" w:uiPriority="65" w:unhideWhenUsed="0"/>
-    <w:lsdException w:name="Revision" w:unhideWhenUsed="0"/>
-    <w:lsdException w:name="List Paragraph" w:semiHidden="0" w:uiPriority="34" w:unhideWhenUsed="0" w:qFormat="1"/>
-    <w:lsdException w:name="Quote" w:semiHidden="0" w:uiPriority="29" w:unhideWhenUsed="0" w:qFormat="1"/>
-    <w:lsdException w:name="Intense Quote" w:semiHidden="0" w:uiPriority="30" w:unhideWhenUsed="0" w:qFormat="1"/>
-    <w:lsdException w:name="Medium List 2 Accent 1" w:semiHidden="0" w:uiPriority="66" w:unhideWhenUsed="0"/>
-    <w:lsdException w:name="Medium Grid 1 Accent 1" w:semiHidden="0" w:uiPriority="67" w:unhideWhenUsed="0"/>
-    <w:lsdException w:name="Medium Grid 2 Accent 1" w:semiHidden="0" w:uiPriority="68" w:unhideWhenUsed="0"/>
-    <w:lsdException w:name="Medium Grid 3 Accent 1" w:semiHidden="0" w:uiPriority="69" w:unhideWhenUsed="0"/>
-    <w:lsdException w:name="Dark List Accent 1" w:semiHidden="0" w:uiPriority="70" w:unhideWhenUsed="0"/>
-    <w:lsdException w:name="Colorful Shading Accent 1" w:semiHidden="0" w:uiPriority="71" w:unhideWhenUsed="0"/>
-    <w:lsdException w:name="Colorful List Accent 1" w:semiHidden="0" w:uiPriority="72" w:unhideWhenUsed="0"/>
-    <w:lsdException w:name="Colorful Grid Accent 1" w:semiHidden="0" w:uiPriority="73" w:unhideWhenUsed="0"/>
-    <w:lsdException w:name="Light Shading Accent 2" w:semiHidden="0" w:uiPriority="60" w:unhideWhenUsed="0"/>
-    <w:lsdException w:name="Light List Accent 2" w:semiHidden="0" w:uiPriority="61" w:unhideWhenUsed="0"/>
-    <w:lsdException w:name="Light Grid Accent 2" w:semiHidden="0" w:uiPriority="62" w:unhideWhenUsed="0"/>
-    <w:lsdException w:name="Medium Shading 1 Accent 2" w:semiHidden="0" w:uiPriority="63" w:unhideWhenUsed="0"/>
-    <w:lsdException w:name="Medium Shading 2 Accent 2" w:semiHidden="0" w:uiPriority="64" w:unhideWhenUsed="0"/>
-    <w:lsdException w:name="Medium List 1 Accent 2" w:semiHidden="0" w:uiPriority="65" w:unhideWhenUsed="0"/>
-    <w:lsdException w:name="Medium List 2 Accent 2" w:semiHidden="0" w:uiPriority="66" w:unhideWhenUsed="0"/>
-    <w:lsdException w:name="Medium Grid 1 Accent 2" w:semiHidden="0" w:uiPriority="67" w:unhideWhenUsed="0"/>
-    <w:lsdException w:name="Medium Grid 2 Accent 2" w:semiHidden="0" w:uiPriority="68" w:unhideWhenUsed="0"/>
-    <w:lsdException w:name="Medium Grid 3 Accent 2" w:semiHidden="0" w:uiPriority="69" w:unhideWhenUsed="0"/>
-    <w:lsdException w:name="Dark List Accent 2" w:semiHidden="0" w:uiPriority="70" w:unhideWhenUsed="0"/>
-    <w:lsdException w:name="Colorful Shading Accent 2" w:semiHidden="0" w:uiPriority="71" w:unhideWhenUsed="0"/>
-    <w:lsdException w:name="Colorful List Accent 2" w:semiHidden="0" w:uiPriority="72" w:unhideWhenUsed="0"/>
-    <w:lsdException w:name="Colorful Grid Accent 2" w:semiHidden="0" w:uiPriority="73" w:unhideWhenUsed="0"/>
-    <w:lsdException w:name="Light Shading Accent 3" w:semiHidden="0" w:uiPriority="60" w:unhideWhenUsed="0"/>
-    <w:lsdException w:name="Light List Accent 3" w:semiHidden="0" w:uiPriority="61" w:unhideWhenUsed="0"/>
-    <w:lsdException w:name="Light Grid Accent 3" w:semiHidden="0" w:uiPriority="62" w:unhideWhenUsed="0"/>
-    <w:lsdException w:name="Medium Shading 1 Accent 3" w:semiHidden="0" w:uiPriority="63" w:unhideWhenUsed="0"/>
-    <w:lsdException w:name="Medium Shading 2 Accent 3" w:semiHidden="0" w:uiPriority="64" w:unhideWhenUsed="0"/>
-    <w:lsdException w:name="Medium List 1 Accent 3" w:semiHidden="0" w:uiPriority="65" w:unhideWhenUsed="0"/>
-    <w:lsdException w:name="Medium List 2 Accent 3" w:semiHidden="0" w:uiPriority="66" w:unhideWhenUsed="0"/>
-    <w:lsdException w:name="Medium Grid 1 Accent 3" w:semiHidden="0" w:uiPriority="67" w:unhideWhenUsed="0"/>
-    <w:lsdException w:name="Medium Grid 2 Accent 3" w:semiHidden="0" w:uiPriority="68" w:unhideWhenUsed="0"/>
-    <w:lsdException w:name="Medium Grid 3 Accent 3" w:semiHidden="0" w:uiPriority="69" w:unhideWhenUsed="0"/>
-    <w:lsdException w:name="Dark List Accent 3" w:semiHidden="0" w:uiPriority="70" w:unhideWhenUsed="0"/>
-    <w:lsdException w:name="Colorful Shading Accent 3" w:semiHidden="0" w:uiPriority="71" w:unhideWhenUsed="0"/>
-    <w:lsdException w:name="Colorful List Accent 3" w:semiHidden="0" w:uiPriority="72" w:unhideWhenUsed="0"/>
-    <w:lsdException w:name="Colorful Grid Accent 3" w:semiHidden="0" w:uiPriority="73" w:unhideWhenUsed="0"/>
-    <w:lsdException w:name="Light Shading Accent 4" w:semiHidden="0" w:uiPriority="60" w:unhideWhenUsed="0"/>
-    <w:lsdException w:name="Light List Accent 4" w:semiHidden="0" w:uiPriority="61" w:unhideWhenUsed="0"/>
-    <w:lsdException w:name="Light Grid Accent 4" w:semiHidden="0" w:uiPriority="62" w:unhideWhenUsed="0"/>
-    <w:lsdException w:name="Medium Shading 1 Accent 4" w:semiHidden="0" w:uiPriority="63" w:unhideWhenUsed="0"/>
-    <w:lsdException w:name="Medium Shading 2 Accent 4" w:semiHidden="0" w:uiPriority="64" w:unhideWhenUsed="0"/>
-    <w:lsdException w:name="Medium List 1 Accent 4" w:semiHidden="0" w:uiPriority="65" w:unhideWhenUsed="0"/>
-    <w:lsdException w:name="Medium List 2 Accent 4" w:semiHidden="0" w:uiPriority="66" w:unhideWhenUsed="0"/>
-    <w:lsdException w:name="Medium Grid 1 Accent 4" w:semiHidden="0" w:uiPriority="67" w:unhideWhenUsed="0"/>
-    <w:lsdException w:name="Medium Grid 2 Accent 4" w:semiHidden="0" w:uiPriority="68" w:unhideWhenUsed="0"/>
-    <w:lsdException w:name="Medium Grid 3 Accent 4" w:semiHidden="0" w:uiPriority="69" w:unhideWhenUsed="0"/>
-    <w:lsdException w:name="Dark List Accent 4" w:semiHidden="0" w:uiPriority="70" w:unhideWhenUsed="0"/>
-    <w:lsdException w:name="Colorful Shading Accent 4" w:semiHidden="0" w:uiPriority="71" w:unhideWhenUsed="0"/>
-    <w:lsdException w:name="Colorful List Accent 4" w:semiHidden="0" w:uiPriority="72" w:unhideWhenUsed="0"/>
-    <w:lsdException w:name="Colorful Grid Accent 4" w:semiHidden="0" w:uiPriority="73" w:unhideWhenUsed="0"/>
-    <w:lsdException w:name="Light Shading Accent 5" w:semiHidden="0" w:uiPriority="60" w:unhideWhenUsed="0"/>
-    <w:lsdException w:name="Light List Accent 5" w:semiHidden="0" w:uiPriority="61" w:unhideWhenUsed="0"/>
-    <w:lsdException w:name="Light Grid Accent 5" w:semiHidden="0" w:uiPriority="62" w:unhideWhenUsed="0"/>
-    <w:lsdException w:name="Medium Shading 1 Accent 5" w:semiHidden="0" w:uiPriority="63" w:unhideWhenUsed="0"/>
-    <w:lsdException w:name="Medium Shading 2 Accent 5" w:semiHidden="0" w:uiPriority="64" w:unhideWhenUsed="0"/>
-    <w:lsdException w:name="Medium List 1 Accent 5" w:semiHidden="0" w:uiPriority="65" w:unhideWhenUsed="0"/>
-    <w:lsdException w:name="Medium List 2 Accent 5" w:semiHidden="0" w:uiPriority="66" w:unhideWhenUsed="0"/>
-    <w:lsdException w:name="Medium Grid 1 Accent 5" w:semiHidden="0" w:uiPriority="67" w:unhideWhenUsed="0"/>
-    <w:lsdException w:name="Medium Grid 2 Accent 5" w:semiHidden="0" w:uiPriority="68" w:unhideWhenUsed="0"/>
-    <w:lsdException w:name="Medium Grid 3 Accent 5" w:semiHidden="0" w:uiPriority="69" w:unhideWhenUsed="0"/>
-    <w:lsdException w:name="Dark List Accent 5" w:semiHidden="0" w:uiPriority="70" w:unhideWhenUsed="0"/>
-    <w:lsdException w:name="Colorful Shading Accent 5" w:semiHidden="0" w:uiPriority="71" w:unhideWhenUsed="0"/>
-    <w:lsdException w:name="Colorful List Accent 5" w:semiHidden="0" w:uiPriority="72" w:unhideWhenUsed="0"/>
-    <w:lsdException w:name="Colorful Grid Accent 5" w:semiHidden="0" w:uiPriority="73" w:unhideWhenUsed="0"/>
-    <w:lsdException w:name="Light Shading Accent 6" w:semiHidden="0" w:uiPriority="60" w:unhideWhenUsed="0"/>
-    <w:lsdException w:name="Light List Accent 6" w:semiHidden="0" w:uiPriority="61" w:unhideWhenUsed="0"/>
-    <w:lsdException w:name="Light Grid Accent 6" w:semiHidden="0" w:uiPriority="62" w:unhideWhenUsed="0"/>
-    <w:lsdException w:name="Medium Shading 1 Accent 6" w:semiHidden="0" w:uiPriority="63" w:unhideWhenUsed="0"/>
-    <w:lsdException w:name="Medium Shading 2 Accent 6" w:semiHidden="0" w:uiPriority="64" w:unhideWhenUsed="0"/>
-    <w:lsdException w:name="Medium List 1 Accent 6" w:semiHidden="0" w:uiPriority="65" w:unhideWhenUsed="0"/>
-    <w:lsdException w:name="Medium List 2 Accent 6" w:semiHidden="0" w:uiPriority="66" w:unhideWhenUsed="0"/>
-    <w:lsdException w:name="Medium Grid 1 Accent 6" w:semiHidden="0" w:uiPriority="67" w:unhideWhenUsed="0"/>
-    <w:lsdException w:name="Medium Grid 2 Accent 6" w:semiHidden="0" w:uiPriority="68" w:unhideWhenUsed="0"/>
-    <w:lsdException w:name="Medium Grid 3 Accent 6" w:semiHidden="0" w:uiPriority="69" w:unhideWhenUsed="0"/>
-    <w:lsdException w:name="Dark List Accent 6" w:semiHidden="0" w:uiPriority="70" w:unhideWhenUsed="0"/>
-    <w:lsdException w:name="Colorful Shading Accent 6" w:semiHidden="0" w:uiPriority="71" w:unhideWhenUsed="0"/>
-    <w:lsdException w:name="Colorful List Accent 6" w:semiHidden="0" w:uiPriority="72" w:unhideWhenUsed="0"/>
-    <w:lsdException w:name="Colorful Grid Accent 6" w:semiHidden="0" w:uiPriority="73" w:unhideWhenUsed="0"/>
-    <w:lsdException w:name="Subtle Emphasis" w:semiHidden="0" w:uiPriority="19" w:unhideWhenUsed="0" w:qFormat="1"/>
-    <w:lsdException w:name="Intense Emphasis" w:semiHidden="0" w:uiPriority="21" w:unhideWhenUsed="0" w:qFormat="1"/>
-    <w:lsdException w:name="Subtle Reference" w:semiHidden="0" w:uiPriority="31" w:unhideWhenUsed="0" w:qFormat="1"/>
-    <w:lsdException w:name="Intense Reference" w:semiHidden="0" w:uiPriority="32" w:unhideWhenUsed="0" w:qFormat="1"/>
-    <w:lsdException w:name="Book Title" w:semiHidden="0" w:uiPriority="33" w:unhideWhenUsed="0" w:qFormat="1"/>
-    <w:lsdException w:name="Bibliography" w:uiPriority="37"/>
-    <w:lsdException w:name="TOC Heading" w:uiPriority="39" w:qFormat="1"/>
+  <w:latentStyles w:defLockedState="0" w:defUIPriority="99" w:defSemiHidden="0" w:defUnhideWhenUsed="0" w:defQFormat="0" w:count="371">
+    <w:lsdException w:name="Normal" w:uiPriority="0" w:qFormat="1"/>
+    <w:lsdException w:name="heading 1" w:uiPriority="9" w:qFormat="1"/>
+    <w:lsdException w:name="heading 2" w:semiHidden="1" w:uiPriority="9" w:unhideWhenUsed="1" w:qFormat="1"/>
+    <w:lsdException w:name="heading 3" w:semiHidden="1" w:uiPriority="9" w:unhideWhenUsed="1" w:qFormat="1"/>
+    <w:lsdException w:name="heading 4" w:semiHidden="1" w:uiPriority="9" w:unhideWhenUsed="1" w:qFormat="1"/>
+    <w:lsdException w:name="heading 5" w:semiHidden="1" w:uiPriority="9" w:unhideWhenUsed="1" w:qFormat="1"/>
+    <w:lsdException w:name="heading 6" w:semiHidden="1" w:uiPriority="9" w:unhideWhenUsed="1" w:qFormat="1"/>
+    <w:lsdException w:name="heading 7" w:semiHidden="1" w:uiPriority="9" w:unhideWhenUsed="1" w:qFormat="1"/>
+    <w:lsdException w:name="heading 8" w:semiHidden="1" w:uiPriority="9" w:unhideWhenUsed="1" w:qFormat="1"/>
+    <w:lsdException w:name="heading 9" w:semiHidden="1" w:uiPriority="9" w:unhideWhenUsed="1" w:qFormat="1"/>
+    <w:lsdException w:name="index 1" w:semiHidden="1" w:unhideWhenUsed="1"/>
+    <w:lsdException w:name="index 2" w:semiHidden="1" w:unhideWhenUsed="1"/>
+    <w:lsdException w:name="index 3" w:semiHidden="1" w:unhideWhenUsed="1"/>
+    <w:lsdException w:name="index 4" w:semiHidden="1" w:unhideWhenUsed="1"/>
+    <w:lsdException w:name="index 5" w:semiHidden="1" w:unhideWhenUsed="1"/>
+    <w:lsdException w:name="index 6" w:semiHidden="1" w:unhideWhenUsed="1"/>
+    <w:lsdException w:name="index 7" w:semiHidden="1" w:unhideWhenUsed="1"/>
+    <w:lsdException w:name="index 8" w:semiHidden="1" w:unhideWhenUsed="1"/>
+    <w:lsdException w:name="index 9" w:semiHidden="1" w:unhideWhenUsed="1"/>
+    <w:lsdException w:name="toc 1" w:semiHidden="1" w:uiPriority="39" w:unhideWhenUsed="1"/>
+    <w:lsdException w:name="toc 2" w:semiHidden="1" w:uiPriority="39" w:unhideWhenUsed="1"/>
+    <w:lsdException w:name="toc 3" w:semiHidden="1" w:uiPriority="39" w:unhideWhenUsed="1"/>
+    <w:lsdException w:name="toc 4" w:semiHidden="1" w:uiPriority="39" w:unhideWhenUsed="1"/>
+    <w:lsdException w:name="toc 5" w:semiHidden="1" w:uiPriority="39" w:unhideWhenUsed="1"/>
+    <w:lsdException w:name="toc 6" w:semiHidden="1" w:uiPriority="39" w:unhideWhenUsed="1"/>
+    <w:lsdException w:name="toc 7" w:semiHidden="1" w:uiPriority="39" w:unhideWhenUsed="1"/>
+    <w:lsdException w:name="toc 8" w:semiHidden="1" w:uiPriority="39" w:unhideWhenUsed="1"/>
+    <w:lsdException w:name="toc 9" w:semiHidden="1" w:uiPriority="39" w:unhideWhenUsed="1"/>
+    <w:lsdException w:name="Normal Indent" w:semiHidden="1" w:unhideWhenUsed="1"/>
+    <w:lsdException w:name="footnote text" w:semiHidden="1" w:unhideWhenUsed="1"/>
+    <w:lsdException w:name="annotation text" w:semiHidden="1" w:unhideWhenUsed="1"/>
+    <w:lsdException w:name="header" w:semiHidden="1" w:unhideWhenUsed="1"/>
+    <w:lsdException w:name="footer" w:semiHidden="1" w:unhideWhenUsed="1"/>
+    <w:lsdException w:name="index heading" w:semiHidden="1" w:unhideWhenUsed="1"/>
+    <w:lsdException w:name="caption" w:semiHidden="1" w:uiPriority="35" w:unhideWhenUsed="1" w:qFormat="1"/>
+    <w:lsdException w:name="table of figures" w:semiHidden="1" w:unhideWhenUsed="1"/>
+    <w:lsdException w:name="envelope address" w:semiHidden="1" w:unhideWhenUsed="1"/>
+    <w:lsdException w:name="envelope return" w:semiHidden="1" w:unhideWhenUsed="1"/>
+    <w:lsdException w:name="footnote reference" w:semiHidden="1" w:unhideWhenUsed="1"/>
+    <w:lsdException w:name="annotation reference" w:semiHidden="1" w:unhideWhenUsed="1"/>
+    <w:lsdException w:name="line number" w:semiHidden="1" w:unhideWhenUsed="1"/>
+    <w:lsdException w:name="page number" w:semiHidden="1" w:unhideWhenUsed="1"/>
+    <w:lsdException w:name="endnote reference" w:semiHidden="1" w:unhideWhenUsed="1"/>
+    <w:lsdException w:name="endnote text" w:semiHidden="1" w:unhideWhenUsed="1"/>
+    <w:lsdException w:name="table of authorities" w:semiHidden="1" w:unhideWhenUsed="1"/>
+    <w:lsdException w:name="macro" w:semiHidden="1" w:unhideWhenUsed="1"/>
+    <w:lsdException w:name="toa heading" w:semiHidden="1" w:unhideWhenUsed="1"/>
+    <w:lsdException w:name="List" w:semiHidden="1" w:unhideWhenUsed="1"/>
+    <w:lsdException w:name="List Bullet" w:semiHidden="1" w:unhideWhenUsed="1"/>
+    <w:lsdException w:name="List Number" w:semiHidden="1" w:unhideWhenUsed="1"/>
+    <w:lsdException w:name="List 2" w:semiHidden="1" w:unhideWhenUsed="1"/>
+    <w:lsdException w:name="List 3" w:semiHidden="1" w:unhideWhenUsed="1"/>
+    <w:lsdException w:name="List 4" w:semiHidden="1" w:unhideWhenUsed="1"/>
+    <w:lsdException w:name="List 5" w:semiHidden="1" w:unhideWhenUsed="1"/>
+    <w:lsdException w:name="List Bullet 2" w:semiHidden="1" w:unhideWhenUsed="1"/>
+    <w:lsdException w:name="List Bullet 3" w:semiHidden="1" w:unhideWhenUsed="1"/>
+    <w:lsdException w:name="List Bullet 4" w:semiHidden="1" w:unhideWhenUsed="1"/>
+    <w:lsdException w:name="List Bullet 5" w:semiHidden="1" w:unhideWhenUsed="1"/>
+    <w:lsdException w:name="List Number 2" w:semiHidden="1" w:unhideWhenUsed="1"/>
+    <w:lsdException w:name="List Number 3" w:semiHidden="1" w:unhideWhenUsed="1"/>
+    <w:lsdException w:name="List Number 4" w:semiHidden="1" w:unhideWhenUsed="1"/>
+    <w:lsdException w:name="List Number 5" w:semiHidden="1" w:unhideWhenUsed="1"/>
+    <w:lsdException w:name="Title" w:uiPriority="10" w:qFormat="1"/>
+    <w:lsdException w:name="Closing" w:semiHidden="1" w:unhideWhenUsed="1"/>
+    <w:lsdException w:name="Signature" w:semiHidden="1" w:unhideWhenUsed="1"/>
+    <w:lsdException w:name="Default Paragraph Font" w:semiHidden="1" w:uiPriority="1" w:unhideWhenUsed="1"/>
+    <w:lsdException w:name="Body Text" w:semiHidden="1" w:unhideWhenUsed="1"/>
+    <w:lsdException w:name="Body Text Indent" w:semiHidden="1" w:unhideWhenUsed="1"/>
+    <w:lsdException w:name="List Continue" w:semiHidden="1" w:unhideWhenUsed="1"/>
+    <w:lsdException w:name="List Continue 2" w:semiHidden="1" w:unhideWhenUsed="1"/>
+    <w:lsdException w:name="List Continue 3" w:semiHidden="1" w:unhideWhenUsed="1"/>
+    <w:lsdException w:name="List Continue 4" w:semiHidden="1" w:unhideWhenUsed="1"/>
+    <w:lsdException w:name="List Continue 5" w:semiHidden="1" w:unhideWhenUsed="1"/>
+    <w:lsdException w:name="Message Header" w:semiHidden="1" w:unhideWhenUsed="1"/>
+    <w:lsdException w:name="Subtitle" w:uiPriority="11" w:qFormat="1"/>
+    <w:lsdException w:name="Salutation" w:semiHidden="1" w:unhideWhenUsed="1"/>
+    <w:lsdException w:name="Date" w:semiHidden="1" w:unhideWhenUsed="1"/>
+    <w:lsdException w:name="Body Text First Indent" w:semiHidden="1" w:unhideWhenUsed="1"/>
+    <w:lsdException w:name="Body Text First Indent 2" w:semiHidden="1" w:unhideWhenUsed="1"/>
+    <w:lsdException w:name="Note Heading" w:semiHidden="1" w:unhideWhenUsed="1"/>
+    <w:lsdException w:name="Body Text 2" w:semiHidden="1" w:unhideWhenUsed="1"/>
+    <w:lsdException w:name="Body Text 3" w:semiHidden="1" w:unhideWhenUsed="1"/>
+    <w:lsdException w:name="Body Text Indent 2" w:semiHidden="1" w:unhideWhenUsed="1"/>
+    <w:lsdException w:name="Body Text Indent 3" w:semiHidden="1" w:unhideWhenUsed="1"/>
+    <w:lsdException w:name="Block Text" w:semiHidden="1" w:unhideWhenUsed="1"/>
+    <w:lsdException w:name="Hyperlink" w:semiHidden="1" w:unhideWhenUsed="1"/>
+    <w:lsdException w:name="FollowedHyperlink" w:semiHidden="1" w:unhideWhenUsed="1"/>
+    <w:lsdException w:name="Strong" w:uiPriority="22" w:qFormat="1"/>
+    <w:lsdException w:name="Emphasis" w:uiPriority="20" w:qFormat="1"/>
+    <w:lsdException w:name="Document Map" w:semiHidden="1" w:unhideWhenUsed="1"/>
+    <w:lsdException w:name="Plain Text" w:semiHidden="1" w:unhideWhenUsed="1"/>
+    <w:lsdException w:name="E-mail Signature" w:semiHidden="1" w:unhideWhenUsed="1"/>
+    <w:lsdException w:name="HTML Top of Form" w:semiHidden="1" w:unhideWhenUsed="1"/>
+    <w:lsdException w:name="HTML Bottom of Form" w:semiHidden="1" w:unhideWhenUsed="1"/>
+    <w:lsdException w:name="Normal (Web)" w:semiHidden="1" w:unhideWhenUsed="1"/>
+    <w:lsdException w:name="HTML Acronym" w:semiHidden="1" w:unhideWhenUsed="1"/>
+    <w:lsdException w:name="HTML Address" w:semiHidden="1" w:unhideWhenUsed="1"/>
+    <w:lsdException w:name="HTML Cite" w:semiHidden="1" w:unhideWhenUsed="1"/>
+    <w:lsdException w:name="HTML Code" w:semiHidden="1" w:unhideWhenUsed="1"/>
+    <w:lsdException w:name="HTML Definition" w:semiHidden="1" w:unhideWhenUsed="1"/>
+    <w:lsdException w:name="HTML Keyboard" w:semiHidden="1" w:unhideWhenUsed="1"/>
+    <w:lsdException w:name="HTML Preformatted" w:semiHidden="1" w:unhideWhenUsed="1"/>
+    <w:lsdException w:name="HTML Sample" w:semiHidden="1" w:unhideWhenUsed="1"/>
+    <w:lsdException w:name="HTML Typewriter" w:semiHidden="1" w:unhideWhenUsed="1"/>
+    <w:lsdException w:name="HTML Variable" w:semiHidden="1" w:unhideWhenUsed="1"/>
+    <w:lsdException w:name="Normal Table" w:semiHidden="1" w:unhideWhenUsed="1"/>
+    <w:lsdException w:name="annotation subject" w:semiHidden="1" w:unhideWhenUsed="1"/>
+    <w:lsdException w:name="No List" w:semiHidden="1" w:unhideWhenUsed="1"/>
+    <w:lsdException w:name="Outline List 1" w:semiHidden="1" w:unhideWhenUsed="1"/>
+    <w:lsdException w:name="Outline List 2" w:semiHidden="1" w:unhideWhenUsed="1"/>
+    <w:lsdException w:name="Outline List 3" w:semiHidden="1" w:unhideWhenUsed="1"/>
+    <w:lsdException w:name="Table Simple 1" w:semiHidden="1" w:unhideWhenUsed="1"/>
+    <w:lsdException w:name="Table Simple 2" w:semiHidden="1" w:unhideWhenUsed="1"/>
+    <w:lsdException w:name="Table Simple 3" w:semiHidden="1" w:unhideWhenUsed="1"/>
+    <w:lsdException w:name="Table Classic 1" w:semiHidden="1" w:unhideWhenUsed="1"/>
+    <w:lsdException w:name="Table Classic 2" w:semiHidden="1" w:unhideWhenUsed="1"/>
+    <w:lsdException w:name="Table Classic 3" w:semiHidden="1" w:unhideWhenUsed="1"/>
+    <w:lsdException w:name="Table Classic 4" w:semiHidden="1" w:unhideWhenUsed="1"/>
+    <w:lsdException w:name="Table Colorful 1" w:semiHidden="1" w:unhideWhenUsed="1"/>
+    <w:lsdException w:name="Table Colorful 2" w:semiHidden="1" w:unhideWhenUsed="1"/>
+    <w:lsdException w:name="Table Colorful 3" w:semiHidden="1" w:unhideWhenUsed="1"/>
+    <w:lsdException w:name="Table Columns 1" w:semiHidden="1" w:unhideWhenUsed="1"/>
+    <w:lsdException w:name="Table Columns 2" w:semiHidden="1" w:unhideWhenUsed="1"/>
+    <w:lsdException w:name="Table Columns 3" w:semiHidden="1" w:unhideWhenUsed="1"/>
+    <w:lsdException w:name="Table Columns 4" w:semiHidden="1" w:unhideWhenUsed="1"/>
+    <w:lsdException w:name="Table Columns 5" w:semiHidden="1" w:unhideWhenUsed="1"/>
+    <w:lsdException w:name="Table Grid 1" w:semiHidden="1" w:unhideWhenUsed="1"/>
+    <w:lsdException w:name="Table Grid 2" w:semiHidden="1" w:unhideWhenUsed="1"/>
+    <w:lsdException w:name="Table Grid 3" w:semiHidden="1" w:unhideWhenUsed="1"/>
+    <w:lsdException w:name="Table Grid 4" w:semiHidden="1" w:unhideWhenUsed="1"/>
+    <w:lsdException w:name="Table Grid 5" w:semiHidden="1" w:unhideWhenUsed="1"/>
+    <w:lsdException w:name="Table Grid 6" w:semiHidden="1" w:unhideWhenUsed="1"/>
+    <w:lsdException w:name="Table Grid 7" w:semiHidden="1" w:unhideWhenUsed="1"/>
+    <w:lsdException w:name="Table Grid 8" w:semiHidden="1" w:unhideWhenUsed="1"/>
+    <w:lsdException w:name="Table List 1" w:semiHidden="1" w:unhideWhenUsed="1"/>
+    <w:lsdException w:name="Table List 2" w:semiHidden="1" w:unhideWhenUsed="1"/>
+    <w:lsdException w:name="Table List 3" w:semiHidden="1" w:unhideWhenUsed="1"/>
+    <w:lsdException w:name="Table List 4" w:semiHidden="1" w:unhideWhenUsed="1"/>
+    <w:lsdException w:name="Table List 5" w:semiHidden="1" w:unhideWhenUsed="1"/>
+    <w:lsdException w:name="Table List 6" w:semiHidden="1" w:unhideWhenUsed="1"/>
+    <w:lsdException w:name="Table List 7" w:semiHidden="1" w:unhideWhenUsed="1"/>
+    <w:lsdException w:name="Table List 8" w:semiHidden="1" w:unhideWhenUsed="1"/>
+    <w:lsdException w:name="Table 3D effects 1" w:semiHidden="1" w:unhideWhenUsed="1"/>
+    <w:lsdException w:name="Table 3D effects 2" w:semiHidden="1" w:unhideWhenUsed="1"/>
+    <w:lsdException w:name="Table 3D effects 3" w:semiHidden="1" w:unhideWhenUsed="1"/>
+    <w:lsdException w:name="Table Contemporary" w:semiHidden="1" w:unhideWhenUsed="1"/>
+    <w:lsdException w:name="Table Elegant" w:semiHidden="1" w:unhideWhenUsed="1"/>
+    <w:lsdException w:name="Table Professional" w:semiHidden="1" w:unhideWhenUsed="1"/>
+    <w:lsdException w:name="Table Subtle 1" w:semiHidden="1" w:unhideWhenUsed="1"/>
+    <w:lsdException w:name="Table Subtle 2" w:semiHidden="1" w:unhideWhenUsed="1"/>
+    <w:lsdException w:name="Table Web 1" w:semiHidden="1" w:unhideWhenUsed="1"/>
+    <w:lsdException w:name="Table Web 2" w:semiHidden="1" w:unhideWhenUsed="1"/>
+    <w:lsdException w:name="Table Web 3" w:semiHidden="1" w:unhideWhenUsed="1"/>
+    <w:lsdException w:name="Balloon Text" w:semiHidden="1" w:unhideWhenUsed="1"/>
+    <w:lsdException w:name="Table Grid" w:uiPriority="59"/>
+    <w:lsdException w:name="Table Theme" w:semiHidden="1" w:unhideWhenUsed="1"/>
+    <w:lsdException w:name="Placeholder Text" w:semiHidden="1"/>
+    <w:lsdException w:name="No Spacing" w:uiPriority="1" w:qFormat="1"/>
+    <w:lsdException w:name="Light Shading" w:uiPriority="60"/>
+    <w:lsdException w:name="Light List" w:uiPriority="61"/>
+    <w:lsdException w:name="Light Grid" w:uiPriority="62"/>
+    <w:lsdException w:name="Medium Shading 1" w:uiPriority="63"/>
+    <w:lsdException w:name="Medium Shading 2" w:uiPriority="64"/>
+    <w:lsdException w:name="Medium List 1" w:uiPriority="65"/>
+    <w:lsdException w:name="Medium List 2" w:uiPriority="66"/>
+    <w:lsdException w:name="Medium Grid 1" w:uiPriority="67"/>
+    <w:lsdException w:name="Medium Grid 2" w:uiPriority="68"/>
+    <w:lsdException w:name="Medium Grid 3" w:uiPriority="69"/>
+    <w:lsdException w:name="Dark List" w:uiPriority="70"/>
+    <w:lsdException w:name="Colorful Shading" w:uiPriority="71"/>
+    <w:lsdException w:name="Colorful List" w:uiPriority="72"/>
+    <w:lsdException w:name="Colorful Grid" w:uiPriority="73"/>
+    <w:lsdException w:name="Light Shading Accent 1" w:uiPriority="60"/>
+    <w:lsdException w:name="Light List Accent 1" w:uiPriority="61"/>
+    <w:lsdException w:name="Light Grid Accent 1" w:uiPriority="62"/>
+    <w:lsdException w:name="Medium Shading 1 Accent 1" w:uiPriority="63"/>
+    <w:lsdException w:name="Medium Shading 2 Accent 1" w:uiPriority="64"/>
+    <w:lsdException w:name="Medium List 1 Accent 1" w:uiPriority="65"/>
+    <w:lsdException w:name="Revision" w:semiHidden="1"/>
+    <w:lsdException w:name="List Paragraph" w:uiPriority="34" w:qFormat="1"/>
+    <w:lsdException w:name="Quote" w:uiPriority="29" w:qFormat="1"/>
+    <w:lsdException w:name="Intense Quote" w:uiPriority="30" w:qFormat="1"/>
+    <w:lsdException w:name="Medium List 2 Accent 1" w:uiPriority="66"/>
+    <w:lsdException w:name="Medium Grid 1 Accent 1" w:uiPriority="67"/>
+    <w:lsdException w:name="Medium Grid 2 Accent 1" w:uiPriority="68"/>
+    <w:lsdException w:name="Medium Grid 3 Accent 1" w:uiPriority="69"/>
+    <w:lsdException w:name="Dark List Accent 1" w:uiPriority="70"/>
+    <w:lsdException w:name="Colorful Shading Accent 1" w:uiPriority="71"/>
+    <w:lsdException w:name="Colorful List Accent 1" w:uiPriority="72"/>
+    <w:lsdException w:name="Colorful Grid Accent 1" w:uiPriority="73"/>
+    <w:lsdException w:name="Light Shading Accent 2" w:uiPriority="60"/>
+    <w:lsdException w:name="Light List Accent 2" w:uiPriority="61"/>
+    <w:lsdException w:name="Light Grid Accent 2" w:uiPriority="62"/>
+    <w:lsdException w:name="Medium Shading 1 Accent 2" w:uiPriority="63"/>
+    <w:lsdException w:name="Medium Shading 2 Accent 2" w:uiPriority="64"/>
+    <w:lsdException w:name="Medium List 1 Accent 2" w:uiPriority="65"/>
+    <w:lsdException w:name="Medium List 2 Accent 2" w:uiPriority="66"/>
+    <w:lsdException w:name="Medium Grid 1 Accent 2" w:uiPriority="67"/>
+    <w:lsdException w:name="Medium Grid 2 Accent 2" w:uiPriority="68"/>
+    <w:lsdException w:name="Medium Grid 3 Accent 2" w:uiPriority="69"/>
+    <w:lsdException w:name="Dark List Accent 2" w:uiPriority="70"/>
+    <w:lsdException w:name="Colorful Shading Accent 2" w:uiPriority="71"/>
+    <w:lsdException w:name="Colorful List Accent 2" w:uiPriority="72"/>
+    <w:lsdException w:name="Colorful Grid Accent 2" w:uiPriority="73"/>
+    <w:lsdException w:name="Light Shading Accent 3" w:uiPriority="60"/>
+    <w:lsdException w:name="Light List Accent 3" w:uiPriority="61"/>
+    <w:lsdException w:name="Light Grid Accent 3" w:uiPriority="62"/>
+    <w:lsdException w:name="Medium Shading 1 Accent 3" w:uiPriority="63"/>
+    <w:lsdException w:name="Medium Shading 2 Accent 3" w:uiPriority="64"/>
+    <w:lsdException w:name="Medium List 1 Accent 3" w:uiPriority="65"/>
+    <w:lsdException w:name="Medium List 2 Accent 3" w:uiPriority="66"/>
+    <w:lsdException w:name="Medium Grid 1 Accent 3" w:uiPriority="67"/>
+    <w:lsdException w:name="Medium Grid 2 Accent 3" w:uiPriority="68"/>
+    <w:lsdException w:name="Medium Grid 3 Accent 3" w:uiPriority="69"/>
+    <w:lsdException w:name="Dark List Accent 3" w:uiPriority="70"/>
+    <w:lsdException w:name="Colorful Shading Accent 3" w:uiPriority="71"/>
+    <w:lsdException w:name="Colorful List Accent 3" w:uiPriority="72"/>
+    <w:lsdException w:name="Colorful Grid Accent 3" w:uiPriority="73"/>
+    <w:lsdException w:name="Light Shading Accent 4" w:uiPriority="60"/>
+    <w:lsdException w:name="Light List Accent 4" w:uiPriority="61"/>
+    <w:lsdException w:name="Light Grid Accent 4" w:uiPriority="62"/>
+    <w:lsdException w:name="Medium Shading 1 Accent 4" w:uiPriority="63"/>
+    <w:lsdException w:name="Medium Shading 2 Accent 4" w:uiPriority="64"/>
+    <w:lsdException w:name="Medium List 1 Accent 4" w:uiPriority="65"/>
+    <w:lsdException w:name="Medium List 2 Accent 4" w:uiPriority="66"/>
+    <w:lsdException w:name="Medium Grid 1 Accent 4" w:uiPriority="67"/>
+    <w:lsdException w:name="Medium Grid 2 Accent 4" w:uiPriority="68"/>
+    <w:lsdException w:name="Medium Grid 3 Accent 4" w:uiPriority="69"/>
+    <w:lsdException w:name="Dark List Accent 4" w:uiPriority="70"/>
+    <w:lsdException w:name="Colorful Shading Accent 4" w:uiPriority="71"/>
+    <w:lsdException w:name="Colorful List Accent 4" w:uiPriority="72"/>
+    <w:lsdException w:name="Colorful Grid Accent 4" w:uiPriority="73"/>
+    <w:lsdException w:name="Light Shading Accent 5" w:uiPriority="60"/>
+    <w:lsdException w:name="Light List Accent 5" w:uiPriority="61"/>
+    <w:lsdException w:name="Light Grid Accent 5" w:uiPriority="62"/>
+    <w:lsdException w:name="Medium Shading 1 Accent 5" w:uiPriority="63"/>
+    <w:lsdException w:name="Medium Shading 2 Accent 5" w:uiPriority="64"/>
+    <w:lsdException w:name="Medium List 1 Accent 5" w:uiPriority="65"/>
+    <w:lsdException w:name="Medium List 2 Accent 5" w:uiPriority="66"/>
+    <w:lsdException w:name="Medium Grid 1 Accent 5" w:uiPriority="67"/>
+    <w:lsdException w:name="Medium Grid 2 Accent 5" w:uiPriority="68"/>
+    <w:lsdException w:name="Medium Grid 3 Accent 5" w:uiPriority="69"/>
+    <w:lsdException w:name="Dark List Accent 5" w:uiPriority="70"/>
+    <w:lsdException w:name="Colorful Shading Accent 5" w:uiPriority="71"/>
+    <w:lsdException w:name="Colorful List Accent 5" w:uiPriority="72"/>
+    <w:lsdException w:name="Colorful Grid Accent 5" w:uiPriority="73"/>
+    <w:lsdException w:name="Light Shading Accent 6" w:uiPriority="60"/>
+    <w:lsdException w:name="Light List Accent 6" w:uiPriority="61"/>
+    <w:lsdException w:name="Light Grid Accent 6" w:uiPriority="62"/>
+    <w:lsdException w:name="Medium Shading 1 Accent 6" w:uiPriority="63"/>
+    <w:lsdException w:name="Medium Shading 2 Accent 6" w:uiPriority="64"/>
+    <w:lsdException w:name="Medium List 1 Accent 6" w:uiPriority="65"/>
+    <w:lsdException w:name="Medium List 2 Accent 6" w:uiPriority="66"/>
+    <w:lsdException w:name="Medium Grid 1 Accent 6" w:uiPriority="67"/>
+    <w:lsdException w:name="Medium Grid 2 Accent 6" w:uiPriority="68"/>
+    <w:lsdException w:name="Medium Grid 3 Accent 6" w:uiPriority="69"/>
+    <w:lsdException w:name="Dark List Accent 6" w:uiPriority="70"/>
+    <w:lsdException w:name="Colorful Shading Accent 6" w:uiPriority="71"/>
+    <w:lsdException w:name="Colorful List Accent 6" w:uiPriority="72"/>
+    <w:lsdException w:name="Colorful Grid Accent 6" w:uiPriority="73"/>
+    <w:lsdException w:name="Subtle Emphasis" w:uiPriority="19" w:qFormat="1"/>
+    <w:lsdException w:name="Intense Emphasis" w:uiPriority="21" w:qFormat="1"/>
+    <w:lsdException w:name="Subtle Reference" w:uiPriority="31" w:qFormat="1"/>
+    <w:lsdException w:name="Intense Reference" w:uiPriority="32" w:qFormat="1"/>
+    <w:lsdException w:name="Book Title" w:uiPriority="33" w:qFormat="1"/>
+    <w:lsdException w:name="Bibliography" w:semiHidden="1" w:uiPriority="37" w:unhideWhenUsed="1"/>
+    <w:lsdException w:name="TOC Heading" w:semiHidden="1" w:uiPriority="39" w:unhideWhenUsed="1" w:qFormat="1"/>
+    <w:lsdException w:name="Grid Table 4" w:uiPriority="49"/>
+    <w:lsdException w:name="Grid Table 5 Dark" w:uiPriority="50"/>
+    <w:lsdException w:name="Grid Table 6 Colorful" w:uiPriority="51"/>
+    <w:lsdException w:name="Grid Table 7 Colorful" w:uiPriority="52"/>
+    <w:lsdException w:name="Grid Table 1 Light Accent 1" w:uiPriority="46"/>
+    <w:lsdException w:name="Grid Table 2 Accent 1" w:uiPriority="47"/>
+    <w:lsdException w:name="Grid Table 3 Accent 1" w:uiPriority="48"/>
+    <w:lsdException w:name="Grid Table 4 Accent 1" w:uiPriority="49"/>
+    <w:lsdException w:name="Grid Table 5 Dark Accent 1" w:uiPriority="50"/>
+    <w:lsdException w:name="Grid Table 6 Colorful Accent 1" w:uiPriority="51"/>
+    <w:lsdException w:name="Grid Table 7 Colorful Accent 1" w:uiPriority="52"/>
+    <w:lsdException w:name="Grid Table 1 Light Accent 2" w:uiPriority="46"/>
+    <w:lsdException w:name="Grid Table 2 Accent 2" w:uiPriority="47"/>
+    <w:lsdException w:name="Grid Table 3 Accent 2" w:uiPriority="48"/>
+    <w:lsdException w:name="Grid Table 4 Accent 2" w:uiPriority="49"/>
+    <w:lsdException w:name="Grid Table 5 Dark Accent 2" w:uiPriority="50"/>
+    <w:lsdException w:name="Grid Table 6 Colorful Accent 2" w:uiPriority="51"/>
+    <w:lsdException w:name="Grid Table 7 Colorful Accent 2" w:uiPriority="52"/>
+    <w:lsdException w:name="Grid Table 1 Light Accent 3" w:uiPriority="46"/>
+    <w:lsdException w:name="Grid Table 2 Accent 3" w:uiPriority="47"/>
+    <w:lsdException w:name="Grid Table 3 Accent 3" w:uiPriority="48"/>
+    <w:lsdException w:name="Grid Table 4 Accent 3" w:uiPriority="49"/>
+    <w:lsdException w:name="Grid Table 5 Dark Accent 3" w:uiPriority="50"/>
+    <w:lsdException w:name="Grid Table 6 Colorful Accent 3" w:uiPriority="51"/>
+    <w:lsdException w:name="Grid Table 7 Colorful Accent 3" w:uiPriority="52"/>
+    <w:lsdException w:name="Grid Table 1 Light Accent 4" w:uiPriority="46"/>
+    <w:lsdException w:name="Grid Table 2 Accent 4" w:uiPriority="47"/>
+    <w:lsdException w:name="Grid Table 3 Accent 4" w:uiPriority="48"/>
+    <w:lsdException w:name="Grid Table 4 Accent 4" w:uiPriority="49"/>
+    <w:lsdException w:name="Grid Table 5 Dark Accent 4" w:uiPriority="50"/>
+    <w:lsdException w:name="Grid Table 6 Colorful Accent 4" w:uiPriority="51"/>
+    <w:lsdException w:name="Grid Table 7 Colorful Accent 4" w:uiPriority="52"/>
+    <w:lsdException w:name="Grid Table 1 Light Accent 5" w:uiPriority="46"/>
+    <w:lsdException w:name="Grid Table 2 Accent 5" w:uiPriority="47"/>
+    <w:lsdException w:name="Grid Table 3 Accent 5" w:uiPriority="48"/>
+    <w:lsdException w:name="Grid Table 4 Accent 5" w:uiPriority="49"/>
+    <w:lsdException w:name="Grid Table 5 Dark Accent 5" w:uiPriority="50"/>
+    <w:lsdException w:name="Grid Table 6 Colorful Accent 5" w:uiPriority="51"/>
+    <w:lsdException w:name="Grid Table 7 Colorful Accent 5" w:uiPriority="52"/>
+    <w:lsdException w:name="Grid Table 1 Light Accent 6" w:uiPriority="46"/>
+    <w:lsdException w:name="Grid Table 2 Accent 6" w:uiPriority="47"/>
+    <w:lsdException w:name="Grid Table 3 Accent 6" w:uiPriority="48"/>
+    <w:lsdException w:name="Grid Table 4 Accent 6" w:uiPriority="49"/>
+    <w:lsdException w:name="Grid Table 5 Dark Accent 6" w:uiPriority="50"/>
+    <w:lsdException w:name="Grid Table 6 Colorful Accent 6" w:uiPriority="51"/>
+    <w:lsdException w:name="Grid Table 7 Colorful Accent 6" w:uiPriority="52"/>
+    <w:lsdException w:name="List Table 1 Light" w:uiPriority="46"/>
+    <w:lsdException w:name="List Table 2" w:uiPriority="47"/>
+    <w:lsdException w:name="List Table 3" w:uiPriority="48"/>
+    <w:lsdException w:name="List Table 4" w:uiPriority="49"/>
+    <w:lsdException w:name="List Table 5 Dark" w:uiPriority="50"/>
+    <w:lsdException w:name="List Table 6 Colorful" w:uiPriority="51"/>
+    <w:lsdException w:name="List Table 7 Colorful" w:uiPriority="52"/>
+    <w:lsdException w:name="List Table 1 Light Accent 1" w:uiPriority="46"/>
+    <w:lsdException w:name="List Table 2 Accent 1" w:uiPriority="47"/>
+    <w:lsdException w:name="List Table 3 Accent 1" w:uiPriority="48"/>
+    <w:lsdException w:name="List Table 4 Accent 1" w:uiPriority="49"/>
+    <w:lsdException w:name="List Table 5 Dark Accent 1" w:uiPriority="50"/>
+    <w:lsdException w:name="List Table 6 Colorful Accent 1" w:uiPriority="51"/>
+    <w:lsdException w:name="List Table 7 Colorful Accent 1" w:uiPriority="52"/>
+    <w:lsdException w:name="List Table 1 Light Accent 2" w:uiPriority="46"/>
+    <w:lsdException w:name="List Table 2 Accent 2" w:uiPriority="47"/>
+    <w:lsdException w:name="List Table 3 Accent 2" w:uiPriority="48"/>
+    <w:lsdException w:name="List Table 4 Accent 2" w:uiPriority="49"/>
+    <w:lsdException w:name="List Table 5 Dark Accent 2" w:uiPriority="50"/>
+    <w:lsdException w:name="List Table 6 Colorful Accent 2" w:uiPriority="51"/>
+    <w:lsdException w:name="List Table 7 Colorful Accent 2" w:uiPriority="52"/>
+    <w:lsdException w:name="List Table 1 Light Accent 3" w:uiPriority="46"/>
+    <w:lsdException w:name="List Table 2 Accent 3" w:uiPriority="47"/>
+    <w:lsdException w:name="List Table 3 Accent 3" w:uiPriority="48"/>
+    <w:lsdException w:name="List Table 4 Accent 3" w:uiPriority="49"/>
+    <w:lsdException w:name="List Table 5 Dark Accent 3" w:uiPriority="50"/>
+    <w:lsdException w:name="List Table 6 Colorful Accent 3" w:uiPriority="51"/>
+    <w:lsdException w:name="List Table 7 Colorful Accent 3" w:uiPriority="52"/>
+    <w:lsdException w:name="List Table 1 Light Accent 4" w:uiPriority="46"/>
+    <w:lsdException w:name="List Table 2 Accent 4" w:uiPriority="47"/>
+    <w:lsdException w:name="List Table 3 Accent 4" w:uiPriority="48"/>
+    <w:lsdException w:name="List Table 4 Accent 4" w:uiPriority="49"/>
+    <w:lsdException w:name="List Table 5 Dark Accent 4" w:uiPriority="50"/>
+    <w:lsdException w:name="List Table 6 Colorful Accent 4" w:uiPriority="51"/>
+    <w:lsdException w:name="List Table 7 Colorful Accent 4" w:uiPriority="52"/>
+    <w:lsdException w:name="List Table 1 Light Accent 5" w:uiPriority="46"/>
+    <w:lsdException w:name="List Table 2 Accent 5" w:uiPriority="47"/>
+    <w:lsdException w:name="List Table 3 Accent 5" w:uiPriority="48"/>
+    <w:lsdException w:name="List Table 4 Accent 5" w:uiPriority="49"/>
+    <w:lsdException w:name="List Table 5 Dark Accent 5" w:uiPriority="50"/>
+    <w:lsdException w:name="List Table 6 Colorful Accent 5" w:uiPriority="51"/>
+    <w:lsdException w:name="List Table 7 Colorful Accent 5" w:uiPriority="52"/>
+    <w:lsdException w:name="List Table 1 Light Accent 6" w:uiPriority="46"/>
+    <w:lsdException w:name="List Table 2 Accent 6" w:uiPriority="47"/>
+    <w:lsdException w:name="List Table 3 Accent 6" w:uiPriority="48"/>
+    <w:lsdException w:name="List Table 4 Accent 6" w:uiPriority="49"/>
+    <w:lsdException w:name="List Table 5 Dark Accent 6" w:uiPriority="50"/>
+    <w:lsdException w:name="List Table 6 Colorful Accent 6" w:uiPriority="51"/>
+    <w:lsdException w:name="List Table 7 Colorful Accent 6" w:uiPriority="52"/>
   </w:latentStyles>
   <w:style w:type="paragraph" w:default="1" w:styleId="Standard">
     <w:name w:val="Normal"/>
     <w:qFormat/>
   </w:style>
-  <w:style w:type="character" w:default="1" w:styleId="Absatzstandardschriftart">
+  <w:style w:type="character" w:default="1" w:styleId="Absatz-Standardschriftart">
     <w:name w:val="Default Paragraph Font"/>
     <w:uiPriority w:val="1"/>
     <w:semiHidden/>
@@ -1678,217 +3264,9 @@
       <w:contextualSpacing/>
     </w:pPr>
   </w:style>
-  <w:style w:type="character" w:styleId="Link">
+  <w:style w:type="character" w:styleId="Hyperlink">
     <w:name w:val="Hyperlink"/>
-    <w:basedOn w:val="Absatzstandardschriftart"/>
-    <w:uiPriority w:val="99"/>
-    <w:unhideWhenUsed/>
-    <w:rsid w:val="00CF2269"/>
-    <w:rPr>
-      <w:color w:val="0000FF" w:themeColor="hyperlink"/>
-      <w:u w:val="single"/>
-    </w:rPr>
-  </w:style>
-</w:styles>
-</file>
-
-<file path=word/stylesWithEffects.xml><?xml version="1.0" encoding="utf-8"?>
-<w:styles xmlns:wpc="http://schemas.microsoft.com/office/word/2010/wordprocessingCanvas" xmlns:mo="http://schemas.microsoft.com/office/mac/office/2008/main" xmlns:mc="http://schemas.openxmlformats.org/markup-compatibility/2006" xmlns:mv="urn:schemas-microsoft-com:mac:vml" xmlns:o="urn:schemas-microsoft-com:office:office" xmlns:r="http://schemas.openxmlformats.org/officeDocument/2006/relationships" xmlns:m="http://schemas.openxmlformats.org/officeDocument/2006/math" xmlns:v="urn:schemas-microsoft-com:vml" xmlns:wp14="http://schemas.microsoft.com/office/word/2010/wordprocessingDrawing" xmlns:wp="http://schemas.openxmlformats.org/drawingml/2006/wordprocessingDrawing" xmlns:w10="urn:schemas-microsoft-com:office:word" xmlns:w="http://schemas.openxmlformats.org/wordprocessingml/2006/main" xmlns:w14="http://schemas.microsoft.com/office/word/2010/wordml" xmlns:wpg="http://schemas.microsoft.com/office/word/2010/wordprocessingGroup" xmlns:wpi="http://schemas.microsoft.com/office/word/2010/wordprocessingInk" xmlns:wne="http://schemas.microsoft.com/office/word/2006/wordml" xmlns:wps="http://schemas.microsoft.com/office/word/2010/wordprocessingShape" mc:Ignorable="w14 wp14">
-  <w:docDefaults>
-    <w:rPrDefault>
-      <w:rPr>
-        <w:rFonts w:asciiTheme="minorHAnsi" w:eastAsiaTheme="minorEastAsia" w:hAnsiTheme="minorHAnsi" w:cstheme="minorBidi"/>
-        <w:sz w:val="24"/>
-        <w:szCs w:val="24"/>
-        <w:lang w:val="de-DE" w:eastAsia="de-DE" w:bidi="ar-SA"/>
-      </w:rPr>
-    </w:rPrDefault>
-    <w:pPrDefault/>
-  </w:docDefaults>
-  <w:latentStyles w:defLockedState="0" w:defUIPriority="99" w:defSemiHidden="1" w:defUnhideWhenUsed="1" w:defQFormat="0" w:count="276">
-    <w:lsdException w:name="Normal" w:semiHidden="0" w:uiPriority="0" w:unhideWhenUsed="0" w:qFormat="1"/>
-    <w:lsdException w:name="heading 1" w:semiHidden="0" w:uiPriority="9" w:unhideWhenUsed="0" w:qFormat="1"/>
-    <w:lsdException w:name="heading 2" w:uiPriority="9" w:qFormat="1"/>
-    <w:lsdException w:name="heading 3" w:uiPriority="9" w:qFormat="1"/>
-    <w:lsdException w:name="heading 4" w:uiPriority="9" w:qFormat="1"/>
-    <w:lsdException w:name="heading 5" w:uiPriority="9" w:qFormat="1"/>
-    <w:lsdException w:name="heading 6" w:uiPriority="9" w:qFormat="1"/>
-    <w:lsdException w:name="heading 7" w:uiPriority="9" w:qFormat="1"/>
-    <w:lsdException w:name="heading 8" w:uiPriority="9" w:qFormat="1"/>
-    <w:lsdException w:name="heading 9" w:uiPriority="9" w:qFormat="1"/>
-    <w:lsdException w:name="toc 1" w:uiPriority="39"/>
-    <w:lsdException w:name="toc 2" w:uiPriority="39"/>
-    <w:lsdException w:name="toc 3" w:uiPriority="39"/>
-    <w:lsdException w:name="toc 4" w:uiPriority="39"/>
-    <w:lsdException w:name="toc 5" w:uiPriority="39"/>
-    <w:lsdException w:name="toc 6" w:uiPriority="39"/>
-    <w:lsdException w:name="toc 7" w:uiPriority="39"/>
-    <w:lsdException w:name="toc 8" w:uiPriority="39"/>
-    <w:lsdException w:name="toc 9" w:uiPriority="39"/>
-    <w:lsdException w:name="caption" w:uiPriority="35" w:qFormat="1"/>
-    <w:lsdException w:name="Title" w:semiHidden="0" w:uiPriority="10" w:unhideWhenUsed="0" w:qFormat="1"/>
-    <w:lsdException w:name="Default Paragraph Font" w:uiPriority="1"/>
-    <w:lsdException w:name="Subtitle" w:semiHidden="0" w:uiPriority="11" w:unhideWhenUsed="0" w:qFormat="1"/>
-    <w:lsdException w:name="Strong" w:semiHidden="0" w:uiPriority="22" w:unhideWhenUsed="0" w:qFormat="1"/>
-    <w:lsdException w:name="Emphasis" w:semiHidden="0" w:uiPriority="20" w:unhideWhenUsed="0" w:qFormat="1"/>
-    <w:lsdException w:name="Table Grid" w:semiHidden="0" w:uiPriority="59" w:unhideWhenUsed="0"/>
-    <w:lsdException w:name="Placeholder Text" w:unhideWhenUsed="0"/>
-    <w:lsdException w:name="No Spacing" w:semiHidden="0" w:uiPriority="1" w:unhideWhenUsed="0" w:qFormat="1"/>
-    <w:lsdException w:name="Light Shading" w:semiHidden="0" w:uiPriority="60" w:unhideWhenUsed="0"/>
-    <w:lsdException w:name="Light List" w:semiHidden="0" w:uiPriority="61" w:unhideWhenUsed="0"/>
-    <w:lsdException w:name="Light Grid" w:semiHidden="0" w:uiPriority="62" w:unhideWhenUsed="0"/>
-    <w:lsdException w:name="Medium Shading 1" w:semiHidden="0" w:uiPriority="63" w:unhideWhenUsed="0"/>
-    <w:lsdException w:name="Medium Shading 2" w:semiHidden="0" w:uiPriority="64" w:unhideWhenUsed="0"/>
-    <w:lsdException w:name="Medium List 1" w:semiHidden="0" w:uiPriority="65" w:unhideWhenUsed="0"/>
-    <w:lsdException w:name="Medium List 2" w:semiHidden="0" w:uiPriority="66" w:unhideWhenUsed="0"/>
-    <w:lsdException w:name="Medium Grid 1" w:semiHidden="0" w:uiPriority="67" w:unhideWhenUsed="0"/>
-    <w:lsdException w:name="Medium Grid 2" w:semiHidden="0" w:uiPriority="68" w:unhideWhenUsed="0"/>
-    <w:lsdException w:name="Medium Grid 3" w:semiHidden="0" w:uiPriority="69" w:unhideWhenUsed="0"/>
-    <w:lsdException w:name="Dark List" w:semiHidden="0" w:uiPriority="70" w:unhideWhenUsed="0"/>
-    <w:lsdException w:name="Colorful Shading" w:semiHidden="0" w:uiPriority="71" w:unhideWhenUsed="0"/>
-    <w:lsdException w:name="Colorful List" w:semiHidden="0" w:uiPriority="72" w:unhideWhenUsed="0"/>
-    <w:lsdException w:name="Colorful Grid" w:semiHidden="0" w:uiPriority="73" w:unhideWhenUsed="0"/>
-    <w:lsdException w:name="Light Shading Accent 1" w:semiHidden="0" w:uiPriority="60" w:unhideWhenUsed="0"/>
-    <w:lsdException w:name="Light List Accent 1" w:semiHidden="0" w:uiPriority="61" w:unhideWhenUsed="0"/>
-    <w:lsdException w:name="Light Grid Accent 1" w:semiHidden="0" w:uiPriority="62" w:unhideWhenUsed="0"/>
-    <w:lsdException w:name="Medium Shading 1 Accent 1" w:semiHidden="0" w:uiPriority="63" w:unhideWhenUsed="0"/>
-    <w:lsdException w:name="Medium Shading 2 Accent 1" w:semiHidden="0" w:uiPriority="64" w:unhideWhenUsed="0"/>
-    <w:lsdException w:name="Medium List 1 Accent 1" w:semiHidden="0" w:uiPriority="65" w:unhideWhenUsed="0"/>
-    <w:lsdException w:name="Revision" w:unhideWhenUsed="0"/>
-    <w:lsdException w:name="List Paragraph" w:semiHidden="0" w:uiPriority="34" w:unhideWhenUsed="0" w:qFormat="1"/>
-    <w:lsdException w:name="Quote" w:semiHidden="0" w:uiPriority="29" w:unhideWhenUsed="0" w:qFormat="1"/>
-    <w:lsdException w:name="Intense Quote" w:semiHidden="0" w:uiPriority="30" w:unhideWhenUsed="0" w:qFormat="1"/>
-    <w:lsdException w:name="Medium List 2 Accent 1" w:semiHidden="0" w:uiPriority="66" w:unhideWhenUsed="0"/>
-    <w:lsdException w:name="Medium Grid 1 Accent 1" w:semiHidden="0" w:uiPriority="67" w:unhideWhenUsed="0"/>
-    <w:lsdException w:name="Medium Grid 2 Accent 1" w:semiHidden="0" w:uiPriority="68" w:unhideWhenUsed="0"/>
-    <w:lsdException w:name="Medium Grid 3 Accent 1" w:semiHidden="0" w:uiPriority="69" w:unhideWhenUsed="0"/>
-    <w:lsdException w:name="Dark List Accent 1" w:semiHidden="0" w:uiPriority="70" w:unhideWhenUsed="0"/>
-    <w:lsdException w:name="Colorful Shading Accent 1" w:semiHidden="0" w:uiPriority="71" w:unhideWhenUsed="0"/>
-    <w:lsdException w:name="Colorful List Accent 1" w:semiHidden="0" w:uiPriority="72" w:unhideWhenUsed="0"/>
-    <w:lsdException w:name="Colorful Grid Accent 1" w:semiHidden="0" w:uiPriority="73" w:unhideWhenUsed="0"/>
-    <w:lsdException w:name="Light Shading Accent 2" w:semiHidden="0" w:uiPriority="60" w:unhideWhenUsed="0"/>
-    <w:lsdException w:name="Light List Accent 2" w:semiHidden="0" w:uiPriority="61" w:unhideWhenUsed="0"/>
-    <w:lsdException w:name="Light Grid Accent 2" w:semiHidden="0" w:uiPriority="62" w:unhideWhenUsed="0"/>
-    <w:lsdException w:name="Medium Shading 1 Accent 2" w:semiHidden="0" w:uiPriority="63" w:unhideWhenUsed="0"/>
-    <w:lsdException w:name="Medium Shading 2 Accent 2" w:semiHidden="0" w:uiPriority="64" w:unhideWhenUsed="0"/>
-    <w:lsdException w:name="Medium List 1 Accent 2" w:semiHidden="0" w:uiPriority="65" w:unhideWhenUsed="0"/>
-    <w:lsdException w:name="Medium List 2 Accent 2" w:semiHidden="0" w:uiPriority="66" w:unhideWhenUsed="0"/>
-    <w:lsdException w:name="Medium Grid 1 Accent 2" w:semiHidden="0" w:uiPriority="67" w:unhideWhenUsed="0"/>
-    <w:lsdException w:name="Medium Grid 2 Accent 2" w:semiHidden="0" w:uiPriority="68" w:unhideWhenUsed="0"/>
-    <w:lsdException w:name="Medium Grid 3 Accent 2" w:semiHidden="0" w:uiPriority="69" w:unhideWhenUsed="0"/>
-    <w:lsdException w:name="Dark List Accent 2" w:semiHidden="0" w:uiPriority="70" w:unhideWhenUsed="0"/>
-    <w:lsdException w:name="Colorful Shading Accent 2" w:semiHidden="0" w:uiPriority="71" w:unhideWhenUsed="0"/>
-    <w:lsdException w:name="Colorful List Accent 2" w:semiHidden="0" w:uiPriority="72" w:unhideWhenUsed="0"/>
-    <w:lsdException w:name="Colorful Grid Accent 2" w:semiHidden="0" w:uiPriority="73" w:unhideWhenUsed="0"/>
-    <w:lsdException w:name="Light Shading Accent 3" w:semiHidden="0" w:uiPriority="60" w:unhideWhenUsed="0"/>
-    <w:lsdException w:name="Light List Accent 3" w:semiHidden="0" w:uiPriority="61" w:unhideWhenUsed="0"/>
-    <w:lsdException w:name="Light Grid Accent 3" w:semiHidden="0" w:uiPriority="62" w:unhideWhenUsed="0"/>
-    <w:lsdException w:name="Medium Shading 1 Accent 3" w:semiHidden="0" w:uiPriority="63" w:unhideWhenUsed="0"/>
-    <w:lsdException w:name="Medium Shading 2 Accent 3" w:semiHidden="0" w:uiPriority="64" w:unhideWhenUsed="0"/>
-    <w:lsdException w:name="Medium List 1 Accent 3" w:semiHidden="0" w:uiPriority="65" w:unhideWhenUsed="0"/>
-    <w:lsdException w:name="Medium List 2 Accent 3" w:semiHidden="0" w:uiPriority="66" w:unhideWhenUsed="0"/>
-    <w:lsdException w:name="Medium Grid 1 Accent 3" w:semiHidden="0" w:uiPriority="67" w:unhideWhenUsed="0"/>
-    <w:lsdException w:name="Medium Grid 2 Accent 3" w:semiHidden="0" w:uiPriority="68" w:unhideWhenUsed="0"/>
-    <w:lsdException w:name="Medium Grid 3 Accent 3" w:semiHidden="0" w:uiPriority="69" w:unhideWhenUsed="0"/>
-    <w:lsdException w:name="Dark List Accent 3" w:semiHidden="0" w:uiPriority="70" w:unhideWhenUsed="0"/>
-    <w:lsdException w:name="Colorful Shading Accent 3" w:semiHidden="0" w:uiPriority="71" w:unhideWhenUsed="0"/>
-    <w:lsdException w:name="Colorful List Accent 3" w:semiHidden="0" w:uiPriority="72" w:unhideWhenUsed="0"/>
-    <w:lsdException w:name="Colorful Grid Accent 3" w:semiHidden="0" w:uiPriority="73" w:unhideWhenUsed="0"/>
-    <w:lsdException w:name="Light Shading Accent 4" w:semiHidden="0" w:uiPriority="60" w:unhideWhenUsed="0"/>
-    <w:lsdException w:name="Light List Accent 4" w:semiHidden="0" w:uiPriority="61" w:unhideWhenUsed="0"/>
-    <w:lsdException w:name="Light Grid Accent 4" w:semiHidden="0" w:uiPriority="62" w:unhideWhenUsed="0"/>
-    <w:lsdException w:name="Medium Shading 1 Accent 4" w:semiHidden="0" w:uiPriority="63" w:unhideWhenUsed="0"/>
-    <w:lsdException w:name="Medium Shading 2 Accent 4" w:semiHidden="0" w:uiPriority="64" w:unhideWhenUsed="0"/>
-    <w:lsdException w:name="Medium List 1 Accent 4" w:semiHidden="0" w:uiPriority="65" w:unhideWhenUsed="0"/>
-    <w:lsdException w:name="Medium List 2 Accent 4" w:semiHidden="0" w:uiPriority="66" w:unhideWhenUsed="0"/>
-    <w:lsdException w:name="Medium Grid 1 Accent 4" w:semiHidden="0" w:uiPriority="67" w:unhideWhenUsed="0"/>
-    <w:lsdException w:name="Medium Grid 2 Accent 4" w:semiHidden="0" w:uiPriority="68" w:unhideWhenUsed="0"/>
-    <w:lsdException w:name="Medium Grid 3 Accent 4" w:semiHidden="0" w:uiPriority="69" w:unhideWhenUsed="0"/>
-    <w:lsdException w:name="Dark List Accent 4" w:semiHidden="0" w:uiPriority="70" w:unhideWhenUsed="0"/>
-    <w:lsdException w:name="Colorful Shading Accent 4" w:semiHidden="0" w:uiPriority="71" w:unhideWhenUsed="0"/>
-    <w:lsdException w:name="Colorful List Accent 4" w:semiHidden="0" w:uiPriority="72" w:unhideWhenUsed="0"/>
-    <w:lsdException w:name="Colorful Grid Accent 4" w:semiHidden="0" w:uiPriority="73" w:unhideWhenUsed="0"/>
-    <w:lsdException w:name="Light Shading Accent 5" w:semiHidden="0" w:uiPriority="60" w:unhideWhenUsed="0"/>
-    <w:lsdException w:name="Light List Accent 5" w:semiHidden="0" w:uiPriority="61" w:unhideWhenUsed="0"/>
-    <w:lsdException w:name="Light Grid Accent 5" w:semiHidden="0" w:uiPriority="62" w:unhideWhenUsed="0"/>
-    <w:lsdException w:name="Medium Shading 1 Accent 5" w:semiHidden="0" w:uiPriority="63" w:unhideWhenUsed="0"/>
-    <w:lsdException w:name="Medium Shading 2 Accent 5" w:semiHidden="0" w:uiPriority="64" w:unhideWhenUsed="0"/>
-    <w:lsdException w:name="Medium List 1 Accent 5" w:semiHidden="0" w:uiPriority="65" w:unhideWhenUsed="0"/>
-    <w:lsdException w:name="Medium List 2 Accent 5" w:semiHidden="0" w:uiPriority="66" w:unhideWhenUsed="0"/>
-    <w:lsdException w:name="Medium Grid 1 Accent 5" w:semiHidden="0" w:uiPriority="67" w:unhideWhenUsed="0"/>
-    <w:lsdException w:name="Medium Grid 2 Accent 5" w:semiHidden="0" w:uiPriority="68" w:unhideWhenUsed="0"/>
-    <w:lsdException w:name="Medium Grid 3 Accent 5" w:semiHidden="0" w:uiPriority="69" w:unhideWhenUsed="0"/>
-    <w:lsdException w:name="Dark List Accent 5" w:semiHidden="0" w:uiPriority="70" w:unhideWhenUsed="0"/>
-    <w:lsdException w:name="Colorful Shading Accent 5" w:semiHidden="0" w:uiPriority="71" w:unhideWhenUsed="0"/>
-    <w:lsdException w:name="Colorful List Accent 5" w:semiHidden="0" w:uiPriority="72" w:unhideWhenUsed="0"/>
-    <w:lsdException w:name="Colorful Grid Accent 5" w:semiHidden="0" w:uiPriority="73" w:unhideWhenUsed="0"/>
-    <w:lsdException w:name="Light Shading Accent 6" w:semiHidden="0" w:uiPriority="60" w:unhideWhenUsed="0"/>
-    <w:lsdException w:name="Light List Accent 6" w:semiHidden="0" w:uiPriority="61" w:unhideWhenUsed="0"/>
-    <w:lsdException w:name="Light Grid Accent 6" w:semiHidden="0" w:uiPriority="62" w:unhideWhenUsed="0"/>
-    <w:lsdException w:name="Medium Shading 1 Accent 6" w:semiHidden="0" w:uiPriority="63" w:unhideWhenUsed="0"/>
-    <w:lsdException w:name="Medium Shading 2 Accent 6" w:semiHidden="0" w:uiPriority="64" w:unhideWhenUsed="0"/>
-    <w:lsdException w:name="Medium List 1 Accent 6" w:semiHidden="0" w:uiPriority="65" w:unhideWhenUsed="0"/>
-    <w:lsdException w:name="Medium List 2 Accent 6" w:semiHidden="0" w:uiPriority="66" w:unhideWhenUsed="0"/>
-    <w:lsdException w:name="Medium Grid 1 Accent 6" w:semiHidden="0" w:uiPriority="67" w:unhideWhenUsed="0"/>
-    <w:lsdException w:name="Medium Grid 2 Accent 6" w:semiHidden="0" w:uiPriority="68" w:unhideWhenUsed="0"/>
-    <w:lsdException w:name="Medium Grid 3 Accent 6" w:semiHidden="0" w:uiPriority="69" w:unhideWhenUsed="0"/>
-    <w:lsdException w:name="Dark List Accent 6" w:semiHidden="0" w:uiPriority="70" w:unhideWhenUsed="0"/>
-    <w:lsdException w:name="Colorful Shading Accent 6" w:semiHidden="0" w:uiPriority="71" w:unhideWhenUsed="0"/>
-    <w:lsdException w:name="Colorful List Accent 6" w:semiHidden="0" w:uiPriority="72" w:unhideWhenUsed="0"/>
-    <w:lsdException w:name="Colorful Grid Accent 6" w:semiHidden="0" w:uiPriority="73" w:unhideWhenUsed="0"/>
-    <w:lsdException w:name="Subtle Emphasis" w:semiHidden="0" w:uiPriority="19" w:unhideWhenUsed="0" w:qFormat="1"/>
-    <w:lsdException w:name="Intense Emphasis" w:semiHidden="0" w:uiPriority="21" w:unhideWhenUsed="0" w:qFormat="1"/>
-    <w:lsdException w:name="Subtle Reference" w:semiHidden="0" w:uiPriority="31" w:unhideWhenUsed="0" w:qFormat="1"/>
-    <w:lsdException w:name="Intense Reference" w:semiHidden="0" w:uiPriority="32" w:unhideWhenUsed="0" w:qFormat="1"/>
-    <w:lsdException w:name="Book Title" w:semiHidden="0" w:uiPriority="33" w:unhideWhenUsed="0" w:qFormat="1"/>
-    <w:lsdException w:name="Bibliography" w:uiPriority="37"/>
-    <w:lsdException w:name="TOC Heading" w:uiPriority="39" w:qFormat="1"/>
-  </w:latentStyles>
-  <w:style w:type="paragraph" w:default="1" w:styleId="Standard">
-    <w:name w:val="Normal"/>
-    <w:qFormat/>
-  </w:style>
-  <w:style w:type="character" w:default="1" w:styleId="Absatzstandardschriftart">
-    <w:name w:val="Default Paragraph Font"/>
-    <w:uiPriority w:val="1"/>
-    <w:semiHidden/>
-    <w:unhideWhenUsed/>
-  </w:style>
-  <w:style w:type="table" w:default="1" w:styleId="NormaleTabelle">
-    <w:name w:val="Normal Table"/>
-    <w:uiPriority w:val="99"/>
-    <w:semiHidden/>
-    <w:unhideWhenUsed/>
-    <w:tblPr>
-      <w:tblInd w:w="0" w:type="dxa"/>
-      <w:tblCellMar>
-        <w:top w:w="0" w:type="dxa"/>
-        <w:left w:w="108" w:type="dxa"/>
-        <w:bottom w:w="0" w:type="dxa"/>
-        <w:right w:w="108" w:type="dxa"/>
-      </w:tblCellMar>
-    </w:tblPr>
-  </w:style>
-  <w:style w:type="numbering" w:default="1" w:styleId="KeineListe">
-    <w:name w:val="No List"/>
-    <w:uiPriority w:val="99"/>
-    <w:semiHidden/>
-    <w:unhideWhenUsed/>
-  </w:style>
-  <w:style w:type="paragraph" w:styleId="Listenabsatz">
-    <w:name w:val="List Paragraph"/>
-    <w:basedOn w:val="Standard"/>
-    <w:uiPriority w:val="34"/>
-    <w:qFormat/>
-    <w:rsid w:val="007E5B95"/>
-    <w:pPr>
-      <w:ind w:left="720"/>
-      <w:contextualSpacing/>
-    </w:pPr>
-  </w:style>
-  <w:style w:type="character" w:styleId="Link">
-    <w:name w:val="Hyperlink"/>
-    <w:basedOn w:val="Absatzstandardschriftart"/>
+    <w:basedOn w:val="Absatz-Standardschriftart"/>
     <w:uiPriority w:val="99"/>
     <w:unhideWhenUsed/>
     <w:rsid w:val="00CF2269"/>

</xml_diff>